<commit_message>
New HTML + Final Changes
</commit_message>
<xml_diff>
--- a/Technical report for Game Engine Programming.docx
+++ b/Technical report for Game Engine Programming.docx
@@ -57,9 +57,44 @@
           <w:b/>
           <w:bCs/>
         </w:rPr>
-        <w:t>Technical Report Structure for Game Engine Design</w:t>
-      </w:r>
-    </w:p>
+        <w:t>1. Introduction</w:t>
+      </w:r>
+    </w:p>
+    <w:p>
+      <w:r>
+        <w:t xml:space="preserve">The main objective of this project is to design and implement a robust 3D game engine, showing a clear understanding of game engine architecture. This engine can be used as a foundation for a simple game that has key features such as, model rendering, simple collision detection, GUI, and audio </w:t>
+      </w:r>
+      <w:r>
+        <w:t>integration</w:t>
+      </w:r>
+      <w:r>
+        <w:t xml:space="preserve">. </w:t>
+      </w:r>
+      <w:r>
+        <w:t xml:space="preserve">The engine is developed in C++ and uses industry practices such as Git for version control, CMake for </w:t>
+      </w:r>
+      <w:r>
+        <w:t>building</w:t>
+      </w:r>
+      <w:r>
+        <w:t xml:space="preserve"> and </w:t>
+      </w:r>
+      <w:proofErr w:type="spellStart"/>
+      <w:r>
+        <w:t>Doxygen</w:t>
+      </w:r>
+      <w:proofErr w:type="spellEnd"/>
+      <w:r>
+        <w:t xml:space="preserve"> </w:t>
+      </w:r>
+      <w:r>
+        <w:t xml:space="preserve">for standardised documentation. </w:t>
+      </w:r>
+      <w:r>
+        <w:t xml:space="preserve"> </w:t>
+      </w:r>
+    </w:p>
+    <w:p/>
     <w:p>
       <w:pPr>
         <w:rPr>
@@ -72,43 +107,182 @@
           <w:b/>
           <w:bCs/>
         </w:rPr>
-        <w:t>1. Introduction (Approx. 100 words)</w:t>
-      </w:r>
-    </w:p>
-    <w:p>
-      <w:pPr>
+        <w:t>2. Project Specification</w:t>
+      </w:r>
+    </w:p>
+    <w:p>
+      <w:pPr>
+        <w:tabs>
+          <w:tab w:val="left" w:pos="720"/>
+        </w:tabs>
+      </w:pPr>
+      <w:r>
+        <w:t>The game engine aims to be versatile, efficient and support the development of a simple 3D game. The engine is designed to provide core functionalities required for developing a modern game. The key specifications of the engine are:</w:t>
+      </w:r>
+    </w:p>
+    <w:p>
+      <w:pPr>
+        <w:pStyle w:val="ListParagraph"/>
         <w:numPr>
           <w:ilvl w:val="0"/>
-          <w:numId w:val="1"/>
+          <w:numId w:val="8"/>
         </w:numPr>
-      </w:pPr>
-      <w:r>
-        <w:t>Brief overview of the project.</w:t>
-      </w:r>
-    </w:p>
-    <w:p>
-      <w:pPr>
+        <w:tabs>
+          <w:tab w:val="left" w:pos="720"/>
+        </w:tabs>
+      </w:pPr>
+      <w:r>
+        <w:t xml:space="preserve">Model </w:t>
+      </w:r>
+      <w:r>
+        <w:t>R</w:t>
+      </w:r>
+      <w:r>
+        <w:t xml:space="preserve">endering: capable of rendering the player, </w:t>
+      </w:r>
+      <w:r>
+        <w:t xml:space="preserve">obstacles </w:t>
+      </w:r>
+      <w:r>
+        <w:t>and other games objects, with textures</w:t>
+      </w:r>
+      <w:r>
+        <w:t>.</w:t>
+      </w:r>
+    </w:p>
+    <w:p>
+      <w:pPr>
+        <w:pStyle w:val="ListParagraph"/>
         <w:numPr>
           <w:ilvl w:val="0"/>
-          <w:numId w:val="1"/>
+          <w:numId w:val="8"/>
         </w:numPr>
-      </w:pPr>
-      <w:r>
-        <w:t>Objective: To design and implement a 3D game engine and demonstrate its features with a simple game.</w:t>
-      </w:r>
-    </w:p>
-    <w:p>
-      <w:pPr>
+        <w:tabs>
+          <w:tab w:val="left" w:pos="720"/>
+        </w:tabs>
+      </w:pPr>
+      <w:r>
+        <w:t>Collision System</w:t>
+      </w:r>
+      <w:r>
+        <w:t xml:space="preserve">: </w:t>
+      </w:r>
+      <w:r>
+        <w:t xml:space="preserve">simple </w:t>
+      </w:r>
+      <w:proofErr w:type="spellStart"/>
+      <w:r>
+        <w:t>aabbcc</w:t>
+      </w:r>
+      <w:proofErr w:type="spellEnd"/>
+      <w:r>
+        <w:t xml:space="preserve"> col</w:t>
+      </w:r>
+      <w:r>
+        <w:t>l</w:t>
+      </w:r>
+      <w:r>
+        <w:t>ision detection</w:t>
+      </w:r>
+      <w:r>
+        <w:t xml:space="preserve"> between multiple objects</w:t>
+      </w:r>
+      <w:r>
+        <w:t>.</w:t>
+      </w:r>
+    </w:p>
+    <w:p>
+      <w:pPr>
+        <w:pStyle w:val="ListParagraph"/>
         <w:numPr>
           <w:ilvl w:val="0"/>
-          <w:numId w:val="1"/>
+          <w:numId w:val="8"/>
         </w:numPr>
-      </w:pPr>
-      <w:r>
-        <w:t>Mention key requirements: system programming language (C/C++), industry practices (Git, CMake), and systematic documentation (Doxygen).</w:t>
-      </w:r>
-    </w:p>
-    <w:p/>
+        <w:tabs>
+          <w:tab w:val="left" w:pos="720"/>
+        </w:tabs>
+      </w:pPr>
+      <w:r>
+        <w:t xml:space="preserve">2D GUI System: </w:t>
+      </w:r>
+      <w:r>
+        <w:t>capable of displaying images and adding clickable buttons to the screen</w:t>
+      </w:r>
+      <w:r>
+        <w:t>.</w:t>
+      </w:r>
+    </w:p>
+    <w:p>
+      <w:pPr>
+        <w:pStyle w:val="ListParagraph"/>
+        <w:numPr>
+          <w:ilvl w:val="0"/>
+          <w:numId w:val="8"/>
+        </w:numPr>
+        <w:tabs>
+          <w:tab w:val="left" w:pos="720"/>
+        </w:tabs>
+      </w:pPr>
+      <w:r>
+        <w:t xml:space="preserve">Audio System: capable of playing sounds </w:t>
+      </w:r>
+      <w:proofErr w:type="gramStart"/>
+      <w:r>
+        <w:t>as a result of</w:t>
+      </w:r>
+      <w:proofErr w:type="gramEnd"/>
+      <w:r>
+        <w:t xml:space="preserve"> an action e.g. collisions occur, or buttons are clicked</w:t>
+      </w:r>
+      <w:r>
+        <w:t>.</w:t>
+      </w:r>
+    </w:p>
+    <w:p>
+      <w:pPr>
+        <w:pStyle w:val="ListParagraph"/>
+        <w:numPr>
+          <w:ilvl w:val="0"/>
+          <w:numId w:val="8"/>
+        </w:numPr>
+        <w:tabs>
+          <w:tab w:val="left" w:pos="720"/>
+        </w:tabs>
+      </w:pPr>
+      <w:r>
+        <w:t xml:space="preserve">Input Handling: enabling controls from </w:t>
+      </w:r>
+      <w:r>
+        <w:t>keyboard</w:t>
+      </w:r>
+      <w:r>
+        <w:t xml:space="preserve"> and mouse including mouse position</w:t>
+      </w:r>
+      <w:r>
+        <w:t>.</w:t>
+      </w:r>
+    </w:p>
+    <w:p>
+      <w:pPr>
+        <w:pStyle w:val="ListParagraph"/>
+        <w:numPr>
+          <w:ilvl w:val="0"/>
+          <w:numId w:val="8"/>
+        </w:numPr>
+        <w:tabs>
+          <w:tab w:val="left" w:pos="720"/>
+        </w:tabs>
+      </w:pPr>
+      <w:r>
+        <w:t>Resource Management:</w:t>
+      </w:r>
+      <w:r>
+        <w:t xml:space="preserve"> optimizing the performance and memory usage, by loading assets once</w:t>
+      </w:r>
+      <w:r>
+        <w:t>.</w:t>
+      </w:r>
+    </w:p>
     <w:p>
       <w:pPr>
         <w:rPr>
@@ -121,97 +295,158 @@
           <w:b/>
           <w:bCs/>
         </w:rPr>
-        <w:t>2. Project Specification (Approx. 100 words)</w:t>
-      </w:r>
-    </w:p>
-    <w:p>
-      <w:pPr>
+        <w:t>3. Research and References</w:t>
+      </w:r>
+    </w:p>
+    <w:p>
+      <w:r>
+        <w:t xml:space="preserve">The design of my engines component system is </w:t>
+      </w:r>
+      <w:proofErr w:type="gramStart"/>
+      <w:r>
+        <w:t>similar to</w:t>
+      </w:r>
+      <w:proofErr w:type="gramEnd"/>
+      <w:r>
+        <w:t xml:space="preserve"> unitys MonoBehaviour</w:t>
+      </w:r>
+      <w:r>
+        <w:rPr>
+          <w:rStyle w:val="EndnoteReference"/>
+        </w:rPr>
+        <w:endnoteReference w:id="1"/>
+      </w:r>
+      <w:r>
+        <w:t xml:space="preserve"> system. Unitys MonoBehaviour enables modular and flexible development, providing a foundation for understanding how </w:t>
+      </w:r>
+      <w:r>
+        <w:t>components</w:t>
+      </w:r>
+      <w:r>
+        <w:t xml:space="preserve"> interact within an </w:t>
+      </w:r>
+      <w:r>
+        <w:t>entity</w:t>
+      </w:r>
+      <w:r>
+        <w:t xml:space="preserve"> system. The key </w:t>
+      </w:r>
+      <w:r>
+        <w:t xml:space="preserve">similarities </w:t>
+      </w:r>
+      <w:r>
+        <w:t xml:space="preserve">are: </w:t>
+      </w:r>
+    </w:p>
+    <w:p>
+      <w:pPr>
+        <w:pStyle w:val="ListParagraph"/>
         <w:numPr>
           <w:ilvl w:val="0"/>
-          <w:numId w:val="2"/>
+          <w:numId w:val="9"/>
         </w:numPr>
       </w:pPr>
       <w:r>
-        <w:t>Define the core purpose and intended functionality of the game engine.</w:t>
-      </w:r>
-    </w:p>
-    <w:p>
-      <w:pPr>
+        <w:t xml:space="preserve">Unitys </w:t>
+      </w:r>
+      <w:proofErr w:type="gramStart"/>
+      <w:r>
+        <w:t>Start(</w:t>
+      </w:r>
+      <w:proofErr w:type="gramEnd"/>
+      <w:r>
+        <w:t xml:space="preserve">) function is called on the first frame, like my </w:t>
+      </w:r>
+      <w:proofErr w:type="spellStart"/>
+      <w:r>
+        <w:t>on_initialize</w:t>
+      </w:r>
+      <w:proofErr w:type="spellEnd"/>
+      <w:r>
+        <w:t>() function</w:t>
+      </w:r>
+      <w:r>
+        <w:t>.</w:t>
+      </w:r>
+    </w:p>
+    <w:p>
+      <w:pPr>
+        <w:pStyle w:val="ListParagraph"/>
         <w:numPr>
           <w:ilvl w:val="0"/>
-          <w:numId w:val="2"/>
+          <w:numId w:val="9"/>
         </w:numPr>
       </w:pPr>
       <w:r>
-        <w:t>Highlight planned features such as:</w:t>
-      </w:r>
-    </w:p>
-    <w:p>
-      <w:pPr>
-        <w:numPr>
-          <w:ilvl w:val="1"/>
-          <w:numId w:val="2"/>
-        </w:numPr>
-      </w:pPr>
-      <w:r>
-        <w:t>Mesh rendering.</w:t>
-      </w:r>
-    </w:p>
-    <w:p>
-      <w:pPr>
-        <w:numPr>
-          <w:ilvl w:val="1"/>
-          <w:numId w:val="2"/>
-        </w:numPr>
-      </w:pPr>
-      <w:r>
-        <w:t>Collision detection.</w:t>
-      </w:r>
-    </w:p>
-    <w:p>
-      <w:pPr>
-        <w:numPr>
-          <w:ilvl w:val="1"/>
-          <w:numId w:val="2"/>
-        </w:numPr>
-      </w:pPr>
-      <w:r>
-        <w:t>GUI system for displaying scores.</w:t>
-      </w:r>
-    </w:p>
-    <w:p>
-      <w:pPr>
-        <w:numPr>
-          <w:ilvl w:val="1"/>
-          <w:numId w:val="2"/>
-        </w:numPr>
-      </w:pPr>
-      <w:r>
-        <w:t>Animation system for dynamic visuals.</w:t>
-      </w:r>
-    </w:p>
-    <w:p>
-      <w:pPr>
-        <w:numPr>
-          <w:ilvl w:val="1"/>
-          <w:numId w:val="2"/>
-        </w:numPr>
-      </w:pPr>
-      <w:r>
-        <w:t>Audio and input handling.</w:t>
-      </w:r>
-    </w:p>
-    <w:p>
-      <w:pPr>
+        <w:t xml:space="preserve">Unitys </w:t>
+      </w:r>
+      <w:proofErr w:type="gramStart"/>
+      <w:r>
+        <w:t>Update(</w:t>
+      </w:r>
+      <w:proofErr w:type="gramEnd"/>
+      <w:r>
+        <w:t xml:space="preserve">) function which is called every fame the same as my </w:t>
+      </w:r>
+      <w:proofErr w:type="spellStart"/>
+      <w:r>
+        <w:t>on_tick</w:t>
+      </w:r>
+      <w:proofErr w:type="spellEnd"/>
+      <w:r>
+        <w:t>() function</w:t>
+      </w:r>
+      <w:r>
+        <w:t>.</w:t>
+      </w:r>
+    </w:p>
+    <w:p>
+      <w:pPr>
+        <w:pStyle w:val="ListParagraph"/>
         <w:numPr>
           <w:ilvl w:val="0"/>
-          <w:numId w:val="2"/>
+          <w:numId w:val="9"/>
         </w:numPr>
       </w:pPr>
       <w:r>
-        <w:t>State how these features integrate cohesively to meet the game requirements.</w:t>
-      </w:r>
-    </w:p>
+        <w:t xml:space="preserve">Unitys </w:t>
+      </w:r>
+      <w:proofErr w:type="spellStart"/>
+      <w:proofErr w:type="gramStart"/>
+      <w:r>
+        <w:t>OnGUI</w:t>
+      </w:r>
+      <w:proofErr w:type="spellEnd"/>
+      <w:r>
+        <w:t>(</w:t>
+      </w:r>
+      <w:proofErr w:type="gramEnd"/>
+      <w:r>
+        <w:t xml:space="preserve">) </w:t>
+      </w:r>
+      <w:r>
+        <w:t>function</w:t>
+      </w:r>
+      <w:r>
+        <w:t xml:space="preserve"> which is called for rendering and handling GUI </w:t>
+      </w:r>
+      <w:r>
+        <w:t xml:space="preserve">events is similar to my </w:t>
+      </w:r>
+      <w:proofErr w:type="spellStart"/>
+      <w:r>
+        <w:t>on_gui</w:t>
+      </w:r>
+      <w:proofErr w:type="spellEnd"/>
+      <w:r>
+        <w:t>() function</w:t>
+      </w:r>
+      <w:r>
+        <w:t>.</w:t>
+      </w:r>
+    </w:p>
+    <w:p/>
+    <w:p/>
     <w:p/>
     <w:p>
       <w:pPr>
@@ -225,62 +460,126 @@
           <w:b/>
           <w:bCs/>
         </w:rPr>
-        <w:t>3. Research and References (Approx. 100 words)</w:t>
-      </w:r>
-    </w:p>
-    <w:p>
-      <w:pPr>
-        <w:numPr>
-          <w:ilvl w:val="0"/>
-          <w:numId w:val="3"/>
-        </w:numPr>
-      </w:pPr>
-      <w:r>
-        <w:t>Summarize research conducted on existing game engines and techniques:</w:t>
-      </w:r>
-    </w:p>
-    <w:p>
-      <w:pPr>
-        <w:numPr>
-          <w:ilvl w:val="1"/>
-          <w:numId w:val="3"/>
-        </w:numPr>
-      </w:pPr>
-      <w:r>
-        <w:t>Entity Component System (ECS), inheritance, or hybrid approaches.</w:t>
-      </w:r>
-    </w:p>
-    <w:p>
-      <w:pPr>
-        <w:numPr>
-          <w:ilvl w:val="1"/>
-          <w:numId w:val="3"/>
-        </w:numPr>
-      </w:pPr>
-      <w:r>
-        <w:t>Comparative analysis with industry engines like Unreal or Unity.</w:t>
-      </w:r>
-    </w:p>
-    <w:p>
-      <w:pPr>
-        <w:numPr>
-          <w:ilvl w:val="0"/>
-          <w:numId w:val="3"/>
-        </w:numPr>
-      </w:pPr>
-      <w:r>
-        <w:t>Mention any mathematical or algorithmic strategies used (e.g., for collision detection or rendering).</w:t>
-      </w:r>
-    </w:p>
-    <w:p>
-      <w:pPr>
-        <w:numPr>
-          <w:ilvl w:val="0"/>
-          <w:numId w:val="3"/>
-        </w:numPr>
-      </w:pPr>
-      <w:r>
-        <w:t>Include at least one reference to industry practices or academic literature.</w:t>
+        <w:lastRenderedPageBreak/>
+        <w:t>4. Engine Architecture and Design</w:t>
+      </w:r>
+      <w:r>
+        <w:rPr>
+          <w:noProof/>
+        </w:rPr>
+        <w:drawing>
+          <wp:anchor distT="0" distB="0" distL="114300" distR="114300" simplePos="0" relativeHeight="251658240" behindDoc="0" locked="0" layoutInCell="1" allowOverlap="1" wp14:anchorId="1B02BD3B" wp14:editId="689BD8D3">
+            <wp:simplePos x="0" y="0"/>
+            <wp:positionH relativeFrom="page">
+              <wp:align>left</wp:align>
+            </wp:positionH>
+            <wp:positionV relativeFrom="paragraph">
+              <wp:posOffset>295910</wp:posOffset>
+            </wp:positionV>
+            <wp:extent cx="7543800" cy="3137535"/>
+            <wp:effectExtent l="0" t="0" r="0" b="5715"/>
+            <wp:wrapSquare wrapText="bothSides"/>
+            <wp:docPr id="952449394" name="Picture 1"/>
+            <wp:cNvGraphicFramePr>
+              <a:graphicFrameLocks xmlns:a="http://schemas.openxmlformats.org/drawingml/2006/main" noChangeAspect="1"/>
+            </wp:cNvGraphicFramePr>
+            <a:graphic xmlns:a="http://schemas.openxmlformats.org/drawingml/2006/main">
+              <a:graphicData uri="http://schemas.openxmlformats.org/drawingml/2006/picture">
+                <pic:pic xmlns:pic="http://schemas.openxmlformats.org/drawingml/2006/picture">
+                  <pic:nvPicPr>
+                    <pic:cNvPr id="0" name="Picture 1"/>
+                    <pic:cNvPicPr>
+                      <a:picLocks noChangeAspect="1" noChangeArrowheads="1"/>
+                    </pic:cNvPicPr>
+                  </pic:nvPicPr>
+                  <pic:blipFill>
+                    <a:blip r:embed="rId8" cstate="print">
+                      <a:extLst>
+                        <a:ext uri="{28A0092B-C50C-407E-A947-70E740481C1C}">
+                          <a14:useLocalDpi xmlns:a14="http://schemas.microsoft.com/office/drawing/2010/main" val="0"/>
+                        </a:ext>
+                      </a:extLst>
+                    </a:blip>
+                    <a:srcRect/>
+                    <a:stretch>
+                      <a:fillRect/>
+                    </a:stretch>
+                  </pic:blipFill>
+                  <pic:spPr bwMode="auto">
+                    <a:xfrm>
+                      <a:off x="0" y="0"/>
+                      <a:ext cx="7546916" cy="3139316"/>
+                    </a:xfrm>
+                    <a:prstGeom prst="rect">
+                      <a:avLst/>
+                    </a:prstGeom>
+                    <a:noFill/>
+                    <a:ln>
+                      <a:noFill/>
+                    </a:ln>
+                  </pic:spPr>
+                </pic:pic>
+              </a:graphicData>
+            </a:graphic>
+            <wp14:sizeRelH relativeFrom="page">
+              <wp14:pctWidth>0</wp14:pctWidth>
+            </wp14:sizeRelH>
+            <wp14:sizeRelV relativeFrom="page">
+              <wp14:pctHeight>0</wp14:pctHeight>
+            </wp14:sizeRelV>
+          </wp:anchor>
+        </w:drawing>
+      </w:r>
+    </w:p>
+    <w:p/>
+    <w:p>
+      <w:r>
+        <w:t xml:space="preserve">The architecture of the game engine is centred around an </w:t>
+      </w:r>
+      <w:r>
+        <w:t>E</w:t>
+      </w:r>
+      <w:r>
+        <w:t xml:space="preserve">ntity </w:t>
+      </w:r>
+      <w:r>
+        <w:t>C</w:t>
+      </w:r>
+      <w:r>
+        <w:t xml:space="preserve">omponent </w:t>
+      </w:r>
+      <w:r>
+        <w:t>S</w:t>
+      </w:r>
+      <w:r>
+        <w:t>ystem</w:t>
+      </w:r>
+      <w:r>
+        <w:t xml:space="preserve"> (ECS)</w:t>
+      </w:r>
+      <w:r>
+        <w:t xml:space="preserve">, a widely recognised system in game development for its modularity and scalability. </w:t>
+      </w:r>
+      <w:r>
+        <w:t xml:space="preserve">ECS separates an object’s data and </w:t>
+      </w:r>
+      <w:r>
+        <w:t>behaviour</w:t>
+      </w:r>
+      <w:r>
+        <w:t xml:space="preserve"> into two distinct components: entities and components. An entity is an object in the game world, while a component is an attribute or </w:t>
+      </w:r>
+      <w:r>
+        <w:t>behaviour</w:t>
+      </w:r>
+      <w:r>
+        <w:t xml:space="preserve"> of that entity.</w:t>
+      </w:r>
+      <w:r>
+        <w:rPr>
+          <w:rStyle w:val="EndnoteReference"/>
+        </w:rPr>
+        <w:endnoteReference w:id="2"/>
       </w:r>
     </w:p>
     <w:p/>
@@ -296,318 +595,263 @@
           <w:b/>
           <w:bCs/>
         </w:rPr>
-        <w:t>4. Engine Architecture and Design (Approx. 150 words)</w:t>
-      </w:r>
-    </w:p>
-    <w:p>
-      <w:pPr>
+        <w:t>5. Development Process</w:t>
+      </w:r>
+    </w:p>
+    <w:p>
+      <w:r>
+        <w:t>The development of the engine followed a structured approach and adhered to industry standards.</w:t>
+      </w:r>
+    </w:p>
+    <w:p>
+      <w:r>
+        <w:t>Development Process:</w:t>
+      </w:r>
+    </w:p>
+    <w:p>
+      <w:pPr>
+        <w:pStyle w:val="ListParagraph"/>
         <w:numPr>
           <w:ilvl w:val="0"/>
-          <w:numId w:val="4"/>
+          <w:numId w:val="10"/>
         </w:numPr>
       </w:pPr>
       <w:r>
+        <w:t>Version control was managed using Git to track changes</w:t>
+      </w:r>
+      <w:r>
+        <w:t>.</w:t>
+      </w:r>
+    </w:p>
+    <w:p>
+      <w:pPr>
+        <w:pStyle w:val="ListParagraph"/>
+        <w:numPr>
+          <w:ilvl w:val="0"/>
+          <w:numId w:val="10"/>
+        </w:numPr>
+      </w:pPr>
+      <w:r>
+        <w:t xml:space="preserve">CMake was </w:t>
+      </w:r>
+      <w:r>
+        <w:t>utilised for build simplicity and ability to compile across platforms.</w:t>
+      </w:r>
+    </w:p>
+    <w:p>
+      <w:pPr>
+        <w:pStyle w:val="ListParagraph"/>
+        <w:numPr>
+          <w:ilvl w:val="0"/>
+          <w:numId w:val="10"/>
+        </w:numPr>
+      </w:pPr>
+      <w:r>
+        <w:t>Debugging and testing was performed iteratively using breakpoint and throwing exceptions.</w:t>
+      </w:r>
+    </w:p>
+    <w:p/>
+    <w:p>
+      <w:pPr>
         <w:rPr>
           <w:b/>
           <w:bCs/>
         </w:rPr>
-        <w:t>Overview of the Architecture:</w:t>
-      </w:r>
-    </w:p>
-    <w:p>
-      <w:pPr>
-        <w:numPr>
-          <w:ilvl w:val="1"/>
-          <w:numId w:val="4"/>
-        </w:numPr>
-      </w:pPr>
-      <w:r>
-        <w:lastRenderedPageBreak/>
-        <w:t>Use of ECS or other architectural patterns.</w:t>
-      </w:r>
-    </w:p>
-    <w:p>
-      <w:pPr>
-        <w:numPr>
-          <w:ilvl w:val="1"/>
-          <w:numId w:val="4"/>
-        </w:numPr>
-      </w:pPr>
-      <w:r>
-        <w:t>Modular design for scalability and reusability.</w:t>
-      </w:r>
-    </w:p>
-    <w:p>
-      <w:pPr>
-        <w:numPr>
-          <w:ilvl w:val="0"/>
-          <w:numId w:val="4"/>
-        </w:numPr>
       </w:pPr>
       <w:r>
         <w:rPr>
           <w:b/>
           <w:bCs/>
         </w:rPr>
-        <w:t>Key Components:</w:t>
-      </w:r>
-    </w:p>
-    <w:p>
-      <w:pPr>
-        <w:numPr>
-          <w:ilvl w:val="1"/>
-          <w:numId w:val="4"/>
-        </w:numPr>
-      </w:pPr>
-      <w:r>
-        <w:t>Rendering pipeline: efficient handling of graphical assets.</w:t>
-      </w:r>
-    </w:p>
-    <w:p>
-      <w:pPr>
-        <w:numPr>
-          <w:ilvl w:val="1"/>
-          <w:numId w:val="4"/>
-        </w:numPr>
-      </w:pPr>
-      <w:r>
-        <w:t>Physics and collision subsystems.</w:t>
-      </w:r>
-    </w:p>
-    <w:p>
-      <w:pPr>
-        <w:numPr>
-          <w:ilvl w:val="1"/>
-          <w:numId w:val="4"/>
-        </w:numPr>
-      </w:pPr>
-      <w:r>
-        <w:t>Input/output management.</w:t>
-      </w:r>
-    </w:p>
-    <w:p>
-      <w:pPr>
+        <w:t>6. Conclusion and Future Work</w:t>
+      </w:r>
+    </w:p>
+    <w:p>
+      <w:r>
+        <w:t xml:space="preserve">The development of </w:t>
+      </w:r>
+      <w:r>
+        <w:t>my</w:t>
+      </w:r>
+      <w:r>
+        <w:t xml:space="preserve"> game engine successfully </w:t>
+      </w:r>
+      <w:r>
+        <w:t>showed</w:t>
+      </w:r>
+      <w:r>
+        <w:t xml:space="preserve"> the application of a modular and scalable architecture using the Entity Component System. The engine integrates essential features including rendering, input handling, and </w:t>
+      </w:r>
+      <w:r>
+        <w:t>GUI</w:t>
+      </w:r>
+      <w:r>
+        <w:t xml:space="preserve"> to create a </w:t>
+      </w:r>
+      <w:r>
+        <w:t>solid</w:t>
+      </w:r>
+      <w:r>
+        <w:t xml:space="preserve"> platform for game development. Key achievements include</w:t>
+      </w:r>
+      <w:r>
+        <w:t>:</w:t>
+      </w:r>
+    </w:p>
+    <w:p>
+      <w:pPr>
+        <w:pStyle w:val="ListParagraph"/>
         <w:numPr>
           <w:ilvl w:val="0"/>
-          <w:numId w:val="4"/>
+          <w:numId w:val="11"/>
         </w:numPr>
       </w:pPr>
       <w:r>
-        <w:rPr>
-          <w:b/>
-          <w:bCs/>
-        </w:rPr>
-        <w:t>Diagrams:</w:t>
-      </w:r>
-    </w:p>
-    <w:p>
-      <w:pPr>
-        <w:numPr>
-          <w:ilvl w:val="1"/>
-          <w:numId w:val="4"/>
-        </w:numPr>
-      </w:pPr>
-      <w:r>
-        <w:t>Class diagrams for core engine components.</w:t>
-      </w:r>
-    </w:p>
-    <w:p>
-      <w:pPr>
-        <w:numPr>
-          <w:ilvl w:val="1"/>
-          <w:numId w:val="4"/>
-        </w:numPr>
-      </w:pPr>
-      <w:r>
-        <w:t>Flow diagrams to show interaction between modules.</w:t>
-      </w:r>
-    </w:p>
-    <w:p>
-      <w:pPr>
+        <w:t>component management</w:t>
+      </w:r>
+    </w:p>
+    <w:p>
+      <w:pPr>
+        <w:pStyle w:val="ListParagraph"/>
         <w:numPr>
           <w:ilvl w:val="0"/>
-          <w:numId w:val="4"/>
+          <w:numId w:val="11"/>
         </w:numPr>
       </w:pPr>
       <w:r>
-        <w:t>Justify design decisions with comparisons to industry standards.</w:t>
-      </w:r>
-    </w:p>
-    <w:p/>
-    <w:p>
-      <w:pPr>
-        <w:rPr>
-          <w:b/>
-          <w:bCs/>
-        </w:rPr>
-      </w:pPr>
-      <w:r>
-        <w:rPr>
-          <w:b/>
-          <w:bCs/>
-        </w:rPr>
-        <w:t>5. Development Process and Challenges (Approx. 100 words)</w:t>
-      </w:r>
-    </w:p>
-    <w:p>
-      <w:pPr>
+        <w:t>efficient memory handling with smart pointers</w:t>
+      </w:r>
+    </w:p>
+    <w:p>
+      <w:pPr>
+        <w:pStyle w:val="ListParagraph"/>
         <w:numPr>
           <w:ilvl w:val="0"/>
-          <w:numId w:val="5"/>
+          <w:numId w:val="11"/>
         </w:numPr>
       </w:pPr>
       <w:r>
-        <w:t>Outline the development methodology:</w:t>
-      </w:r>
-    </w:p>
-    <w:p>
-      <w:pPr>
-        <w:numPr>
-          <w:ilvl w:val="1"/>
-          <w:numId w:val="5"/>
-        </w:numPr>
-      </w:pPr>
-      <w:r>
-        <w:t>Use of Git for version control.</w:t>
-      </w:r>
-    </w:p>
-    <w:p>
-      <w:pPr>
-        <w:numPr>
-          <w:ilvl w:val="1"/>
-          <w:numId w:val="5"/>
-        </w:numPr>
-      </w:pPr>
-      <w:r>
-        <w:t>CMake for build automation.</w:t>
-      </w:r>
-    </w:p>
-    <w:p>
-      <w:pPr>
-        <w:numPr>
-          <w:ilvl w:val="1"/>
-          <w:numId w:val="5"/>
-        </w:numPr>
-      </w:pPr>
-      <w:r>
-        <w:t>Debugging and testing strategies.</w:t>
-      </w:r>
-    </w:p>
-    <w:p>
-      <w:pPr>
+        <w:lastRenderedPageBreak/>
+        <w:t>adherence to industry standards like CMake and Git</w:t>
+      </w:r>
+    </w:p>
+    <w:p>
+      <w:r>
+        <w:t>Future work could focus on</w:t>
+      </w:r>
+      <w:r>
+        <w:t xml:space="preserve"> </w:t>
+      </w:r>
+      <w:r>
+        <w:t>enhancing the engine with advanced features such as</w:t>
+      </w:r>
+      <w:r>
+        <w:t>:</w:t>
+      </w:r>
+      <w:r>
+        <w:t xml:space="preserve"> </w:t>
+      </w:r>
+    </w:p>
+    <w:p>
+      <w:pPr>
+        <w:pStyle w:val="ListParagraph"/>
         <w:numPr>
           <w:ilvl w:val="0"/>
-          <w:numId w:val="5"/>
+          <w:numId w:val="13"/>
         </w:numPr>
       </w:pPr>
       <w:r>
-        <w:t>Discuss encountered challenges and their resolutions:</w:t>
-      </w:r>
-    </w:p>
-    <w:p>
-      <w:pPr>
-        <w:numPr>
-          <w:ilvl w:val="1"/>
-          <w:numId w:val="5"/>
-        </w:numPr>
-      </w:pPr>
-      <w:r>
-        <w:t>Integrating components.</w:t>
-      </w:r>
-    </w:p>
-    <w:p>
-      <w:pPr>
-        <w:numPr>
-          <w:ilvl w:val="1"/>
-          <w:numId w:val="5"/>
-        </w:numPr>
-      </w:pPr>
-      <w:r>
-        <w:t>Optimizing performance.</w:t>
-      </w:r>
-    </w:p>
-    <w:p>
-      <w:pPr>
-        <w:numPr>
-          <w:ilvl w:val="1"/>
-          <w:numId w:val="5"/>
-        </w:numPr>
-      </w:pPr>
-      <w:r>
-        <w:t>Ensuring compatibility across platforms.</w:t>
-      </w:r>
-    </w:p>
-    <w:p/>
-    <w:p>
-      <w:pPr>
-        <w:rPr>
-          <w:b/>
-          <w:bCs/>
-        </w:rPr>
-      </w:pPr>
-      <w:r>
-        <w:rPr>
-          <w:b/>
-          <w:bCs/>
-        </w:rPr>
-        <w:t>6. Conclusion and Future Work (Approx. 50 words)</w:t>
-      </w:r>
-    </w:p>
-    <w:p>
-      <w:pPr>
+        <w:t>real-time shadows</w:t>
+      </w:r>
+    </w:p>
+    <w:p>
+      <w:pPr>
+        <w:pStyle w:val="ListParagraph"/>
         <w:numPr>
           <w:ilvl w:val="0"/>
-          <w:numId w:val="6"/>
+          <w:numId w:val="13"/>
         </w:numPr>
       </w:pPr>
       <w:r>
-        <w:t>Summarize the achievement of objectives.</w:t>
-      </w:r>
-    </w:p>
-    <w:p>
-      <w:pPr>
+        <w:t xml:space="preserve"> </w:t>
+      </w:r>
+      <w:r>
+        <w:t>animation</w:t>
+      </w:r>
+      <w:r>
+        <w:t>s</w:t>
+      </w:r>
+    </w:p>
+    <w:p>
+      <w:pPr>
+        <w:pStyle w:val="ListParagraph"/>
         <w:numPr>
           <w:ilvl w:val="0"/>
-          <w:numId w:val="6"/>
+          <w:numId w:val="13"/>
         </w:numPr>
       </w:pPr>
       <w:r>
-        <w:t>Highlight strengths of the developed engine.</w:t>
-      </w:r>
-    </w:p>
-    <w:p>
-      <w:pPr>
+        <w:t>advanced collision</w:t>
+      </w:r>
+      <w:r>
+        <w:t xml:space="preserve"> </w:t>
+      </w:r>
+    </w:p>
+    <w:p>
+      <w:pPr>
+        <w:pStyle w:val="ListParagraph"/>
         <w:numPr>
           <w:ilvl w:val="0"/>
-          <w:numId w:val="6"/>
+          <w:numId w:val="13"/>
         </w:numPr>
       </w:pPr>
       <w:r>
-        <w:t>Suggest areas for improvement:</w:t>
-      </w:r>
-    </w:p>
-    <w:p>
-      <w:pPr>
-        <w:numPr>
-          <w:ilvl w:val="1"/>
-          <w:numId w:val="6"/>
-        </w:numPr>
-      </w:pPr>
-      <w:r>
-        <w:t>Adding advanced features like shadows or post-processing.</w:t>
-      </w:r>
-    </w:p>
-    <w:p>
-      <w:pPr>
-        <w:numPr>
-          <w:ilvl w:val="1"/>
-          <w:numId w:val="6"/>
-        </w:numPr>
-      </w:pPr>
-      <w:r>
-        <w:t>Extending compatibility with other platforms or APIs.</w:t>
-      </w:r>
-    </w:p>
+        <w:t>ability to support multiple file types</w:t>
+      </w:r>
+    </w:p>
+    <w:p>
+      <w:r>
+        <w:t>Additionally, expanding the engine's compatibility to support</w:t>
+      </w:r>
+      <w:r>
+        <w:t xml:space="preserve"> </w:t>
+      </w:r>
+      <w:proofErr w:type="spellStart"/>
+      <w:r>
+        <w:t>WebAssembly</w:t>
+      </w:r>
+      <w:proofErr w:type="spellEnd"/>
+      <w:r>
+        <w:t xml:space="preserve"> </w:t>
+      </w:r>
+      <w:r>
+        <w:t xml:space="preserve">using </w:t>
+      </w:r>
+      <w:proofErr w:type="spellStart"/>
+      <w:r>
+        <w:t>Emscripten</w:t>
+      </w:r>
+      <w:proofErr w:type="spellEnd"/>
+      <w:r>
+        <w:t xml:space="preserve"> </w:t>
+      </w:r>
+      <w:r>
+        <w:t xml:space="preserve">would increase its versatility. These </w:t>
+      </w:r>
+      <w:r>
+        <w:t>additions</w:t>
+      </w:r>
+      <w:r>
+        <w:t xml:space="preserve"> would </w:t>
+      </w:r>
+      <w:r>
+        <w:t>improve</w:t>
+      </w:r>
+      <w:r>
+        <w:t xml:space="preserve"> the engine, making it better suited for complex game development projects.</w:t>
+      </w:r>
+    </w:p>
+    <w:p/>
     <w:p>
       <w:pPr>
         <w:rPr>
@@ -626,9 +870,251 @@
 </w:document>
 </file>
 
+<file path=word/endnotes.xml><?xml version="1.0" encoding="utf-8"?>
+<w:endnotes xmlns:wpc="http://schemas.microsoft.com/office/word/2010/wordprocessingCanvas" xmlns:cx="http://schemas.microsoft.com/office/drawing/2014/chartex" xmlns:cx1="http://schemas.microsoft.com/office/drawing/2015/9/8/chartex" xmlns:cx2="http://schemas.microsoft.com/office/drawing/2015/10/21/chartex" xmlns:cx3="http://schemas.microsoft.com/office/drawing/2016/5/9/chartex" xmlns:cx4="http://schemas.microsoft.com/office/drawing/2016/5/10/chartex" xmlns:cx5="http://schemas.microsoft.com/office/drawing/2016/5/11/chartex" xmlns:cx6="http://schemas.microsoft.com/office/drawing/2016/5/12/chartex" xmlns:cx7="http://schemas.microsoft.com/office/drawing/2016/5/13/chartex" xmlns:cx8="http://schemas.microsoft.com/office/drawing/2016/5/14/chartex" xmlns:mc="http://schemas.openxmlformats.org/markup-compatibility/2006" xmlns:aink="http://schemas.microsoft.com/office/drawing/2016/ink" xmlns:am3d="http://schemas.microsoft.com/office/drawing/2017/model3d" xmlns:o="urn:schemas-microsoft-com:office:office" xmlns:oel="http://schemas.microsoft.com/office/2019/extlst" xmlns:r="http://schemas.openxmlformats.org/officeDocument/2006/relationships" xmlns:m="http://schemas.openxmlformats.org/officeDocument/2006/math" xmlns:v="urn:schemas-microsoft-com:vml" xmlns:wp14="http://schemas.microsoft.com/office/word/2010/wordprocessingDrawing" xmlns:wp="http://schemas.openxmlformats.org/drawingml/2006/wordprocessingDrawing" xmlns:w10="urn:schemas-microsoft-com:office:word" xmlns:w="http://schemas.openxmlformats.org/wordprocessingml/2006/main" xmlns:w14="http://schemas.microsoft.com/office/word/2010/wordml" xmlns:w15="http://schemas.microsoft.com/office/word/2012/wordml" xmlns:w16cex="http://schemas.microsoft.com/office/word/2018/wordml/cex" xmlns:w16cid="http://schemas.microsoft.com/office/word/2016/wordml/cid" xmlns:w16="http://schemas.microsoft.com/office/word/2018/wordml" xmlns:w16du="http://schemas.microsoft.com/office/word/2023/wordml/word16du" xmlns:w16sdtdh="http://schemas.microsoft.com/office/word/2020/wordml/sdtdatahash" xmlns:w16se="http://schemas.microsoft.com/office/word/2015/wordml/symex" xmlns:wpg="http://schemas.microsoft.com/office/word/2010/wordprocessingGroup" xmlns:wpi="http://schemas.microsoft.com/office/word/2010/wordprocessingInk" xmlns:wne="http://schemas.microsoft.com/office/word/2006/wordml" xmlns:wps="http://schemas.microsoft.com/office/word/2010/wordprocessingShape" mc:Ignorable="w14 w15 w16se w16cid w16 w16cex w16sdtdh w16du wp14">
+  <w:endnote w:type="separator" w:id="-1">
+    <w:p>
+      <w:pPr>
+        <w:spacing w:after="0" w:line="240" w:lineRule="auto"/>
+      </w:pPr>
+      <w:r>
+        <w:separator/>
+      </w:r>
+    </w:p>
+  </w:endnote>
+  <w:endnote w:type="continuationSeparator" w:id="0">
+    <w:p>
+      <w:pPr>
+        <w:spacing w:after="0" w:line="240" w:lineRule="auto"/>
+      </w:pPr>
+      <w:r>
+        <w:continuationSeparator/>
+      </w:r>
+    </w:p>
+  </w:endnote>
+  <w:endnote w:id="1">
+    <w:p>
+      <w:pPr>
+        <w:pStyle w:val="EndnoteText"/>
+      </w:pPr>
+      <w:r>
+        <w:rPr>
+          <w:rStyle w:val="EndnoteReference"/>
+        </w:rPr>
+        <w:endnoteRef/>
+      </w:r>
+      <w:r>
+        <w:t xml:space="preserve"> </w:t>
+      </w:r>
+      <w:r>
+        <w:t xml:space="preserve">Unity Technologies (2025). </w:t>
+      </w:r>
+      <w:r>
+        <w:rPr>
+          <w:i/>
+          <w:iCs/>
+        </w:rPr>
+        <w:t xml:space="preserve">Unity - Scripting API: </w:t>
+      </w:r>
+      <w:proofErr w:type="spellStart"/>
+      <w:r>
+        <w:rPr>
+          <w:i/>
+          <w:iCs/>
+        </w:rPr>
+        <w:t>MonoBehaviour.OnGUI</w:t>
+      </w:r>
+      <w:proofErr w:type="spellEnd"/>
+      <w:r>
+        <w:rPr>
+          <w:i/>
+          <w:iCs/>
+        </w:rPr>
+        <w:t>()</w:t>
+      </w:r>
+      <w:r>
+        <w:t>. [online] Unity3d.com. Available at: https://docs.unity3d.com/6000.0/Documentation/ScriptReference/MonoBehaviour.OnGUI.html [Accessed 16 Jan. 2025].</w:t>
+      </w:r>
+    </w:p>
+    <w:p>
+      <w:pPr>
+        <w:pStyle w:val="EndnoteText"/>
+      </w:pPr>
+    </w:p>
+  </w:endnote>
+  <w:endnote w:id="2">
+    <w:p>
+      <w:pPr>
+        <w:pStyle w:val="EndnoteText"/>
+      </w:pPr>
+      <w:r>
+        <w:rPr>
+          <w:rStyle w:val="EndnoteReference"/>
+        </w:rPr>
+        <w:endnoteRef/>
+      </w:r>
+      <w:r>
+        <w:t xml:space="preserve"> </w:t>
+      </w:r>
+      <w:r>
+        <w:t>Journal Of L A T E X Class and Files (2015). Entity Component Systems Usefulness, Literature Review. [online] 14(8). Available at: https://carsonwebster.com/SlugECS/ccwebste_Entity_Component_Systems_Final_Project.pdf [Accessed 16 Jan. 2025].</w:t>
+      </w:r>
+    </w:p>
+    <w:p>
+      <w:pPr>
+        <w:pStyle w:val="EndnoteText"/>
+      </w:pPr>
+    </w:p>
+    <w:p>
+      <w:pPr>
+        <w:pStyle w:val="EndnoteText"/>
+      </w:pPr>
+    </w:p>
+  </w:endnote>
+</w:endnotes>
+</file>
+
+<file path=word/footnotes.xml><?xml version="1.0" encoding="utf-8"?>
+<w:footnotes xmlns:wpc="http://schemas.microsoft.com/office/word/2010/wordprocessingCanvas" xmlns:cx="http://schemas.microsoft.com/office/drawing/2014/chartex" xmlns:cx1="http://schemas.microsoft.com/office/drawing/2015/9/8/chartex" xmlns:cx2="http://schemas.microsoft.com/office/drawing/2015/10/21/chartex" xmlns:cx3="http://schemas.microsoft.com/office/drawing/2016/5/9/chartex" xmlns:cx4="http://schemas.microsoft.com/office/drawing/2016/5/10/chartex" xmlns:cx5="http://schemas.microsoft.com/office/drawing/2016/5/11/chartex" xmlns:cx6="http://schemas.microsoft.com/office/drawing/2016/5/12/chartex" xmlns:cx7="http://schemas.microsoft.com/office/drawing/2016/5/13/chartex" xmlns:cx8="http://schemas.microsoft.com/office/drawing/2016/5/14/chartex" xmlns:mc="http://schemas.openxmlformats.org/markup-compatibility/2006" xmlns:aink="http://schemas.microsoft.com/office/drawing/2016/ink" xmlns:am3d="http://schemas.microsoft.com/office/drawing/2017/model3d" xmlns:o="urn:schemas-microsoft-com:office:office" xmlns:oel="http://schemas.microsoft.com/office/2019/extlst" xmlns:r="http://schemas.openxmlformats.org/officeDocument/2006/relationships" xmlns:m="http://schemas.openxmlformats.org/officeDocument/2006/math" xmlns:v="urn:schemas-microsoft-com:vml" xmlns:wp14="http://schemas.microsoft.com/office/word/2010/wordprocessingDrawing" xmlns:wp="http://schemas.openxmlformats.org/drawingml/2006/wordprocessingDrawing" xmlns:w10="urn:schemas-microsoft-com:office:word" xmlns:w="http://schemas.openxmlformats.org/wordprocessingml/2006/main" xmlns:w14="http://schemas.microsoft.com/office/word/2010/wordml" xmlns:w15="http://schemas.microsoft.com/office/word/2012/wordml" xmlns:w16cex="http://schemas.microsoft.com/office/word/2018/wordml/cex" xmlns:w16cid="http://schemas.microsoft.com/office/word/2016/wordml/cid" xmlns:w16="http://schemas.microsoft.com/office/word/2018/wordml" xmlns:w16du="http://schemas.microsoft.com/office/word/2023/wordml/word16du" xmlns:w16sdtdh="http://schemas.microsoft.com/office/word/2020/wordml/sdtdatahash" xmlns:w16se="http://schemas.microsoft.com/office/word/2015/wordml/symex" xmlns:wpg="http://schemas.microsoft.com/office/word/2010/wordprocessingGroup" xmlns:wpi="http://schemas.microsoft.com/office/word/2010/wordprocessingInk" xmlns:wne="http://schemas.microsoft.com/office/word/2006/wordml" xmlns:wps="http://schemas.microsoft.com/office/word/2010/wordprocessingShape" mc:Ignorable="w14 w15 w16se w16cid w16 w16cex w16sdtdh w16du wp14">
+  <w:footnote w:type="separator" w:id="-1">
+    <w:p>
+      <w:pPr>
+        <w:spacing w:after="0" w:line="240" w:lineRule="auto"/>
+      </w:pPr>
+      <w:r>
+        <w:separator/>
+      </w:r>
+    </w:p>
+  </w:footnote>
+  <w:footnote w:type="continuationSeparator" w:id="0">
+    <w:p>
+      <w:pPr>
+        <w:spacing w:after="0" w:line="240" w:lineRule="auto"/>
+      </w:pPr>
+      <w:r>
+        <w:continuationSeparator/>
+      </w:r>
+    </w:p>
+  </w:footnote>
+</w:footnotes>
+</file>
+
 <file path=word/numbering.xml><?xml version="1.0" encoding="utf-8"?>
 <w:numbering xmlns:wpc="http://schemas.microsoft.com/office/word/2010/wordprocessingCanvas" xmlns:cx="http://schemas.microsoft.com/office/drawing/2014/chartex" xmlns:cx1="http://schemas.microsoft.com/office/drawing/2015/9/8/chartex" xmlns:cx2="http://schemas.microsoft.com/office/drawing/2015/10/21/chartex" xmlns:cx3="http://schemas.microsoft.com/office/drawing/2016/5/9/chartex" xmlns:cx4="http://schemas.microsoft.com/office/drawing/2016/5/10/chartex" xmlns:cx5="http://schemas.microsoft.com/office/drawing/2016/5/11/chartex" xmlns:cx6="http://schemas.microsoft.com/office/drawing/2016/5/12/chartex" xmlns:cx7="http://schemas.microsoft.com/office/drawing/2016/5/13/chartex" xmlns:cx8="http://schemas.microsoft.com/office/drawing/2016/5/14/chartex" xmlns:mc="http://schemas.openxmlformats.org/markup-compatibility/2006" xmlns:aink="http://schemas.microsoft.com/office/drawing/2016/ink" xmlns:am3d="http://schemas.microsoft.com/office/drawing/2017/model3d" xmlns:o="urn:schemas-microsoft-com:office:office" xmlns:oel="http://schemas.microsoft.com/office/2019/extlst" xmlns:r="http://schemas.openxmlformats.org/officeDocument/2006/relationships" xmlns:m="http://schemas.openxmlformats.org/officeDocument/2006/math" xmlns:v="urn:schemas-microsoft-com:vml" xmlns:wp14="http://schemas.microsoft.com/office/word/2010/wordprocessingDrawing" xmlns:wp="http://schemas.openxmlformats.org/drawingml/2006/wordprocessingDrawing" xmlns:w10="urn:schemas-microsoft-com:office:word" xmlns:w="http://schemas.openxmlformats.org/wordprocessingml/2006/main" xmlns:w14="http://schemas.microsoft.com/office/word/2010/wordml" xmlns:w15="http://schemas.microsoft.com/office/word/2012/wordml" xmlns:w16cex="http://schemas.microsoft.com/office/word/2018/wordml/cex" xmlns:w16cid="http://schemas.microsoft.com/office/word/2016/wordml/cid" xmlns:w16="http://schemas.microsoft.com/office/word/2018/wordml" xmlns:w16du="http://schemas.microsoft.com/office/word/2023/wordml/word16du" xmlns:w16sdtdh="http://schemas.microsoft.com/office/word/2020/wordml/sdtdatahash" xmlns:w16se="http://schemas.microsoft.com/office/word/2015/wordml/symex" xmlns:wpg="http://schemas.microsoft.com/office/word/2010/wordprocessingGroup" xmlns:wpi="http://schemas.microsoft.com/office/word/2010/wordprocessingInk" xmlns:wne="http://schemas.microsoft.com/office/word/2006/wordml" xmlns:wps="http://schemas.microsoft.com/office/word/2010/wordprocessingShape" mc:Ignorable="w14 w15 w16se w16cid w16 w16cex w16sdtdh w16du wp14">
   <w:abstractNum w:abstractNumId="0" w15:restartNumberingAfterBreak="0">
+    <w:nsid w:val="1B925BB1"/>
+    <w:multiLevelType w:val="hybridMultilevel"/>
+    <w:tmpl w:val="D5DAC858"/>
+    <w:lvl w:ilvl="0" w:tplc="08090001">
+      <w:start w:val="1"/>
+      <w:numFmt w:val="bullet"/>
+      <w:lvlText w:val=""/>
+      <w:lvlJc w:val="left"/>
+      <w:pPr>
+        <w:ind w:left="720" w:hanging="360"/>
+      </w:pPr>
+      <w:rPr>
+        <w:rFonts w:ascii="Symbol" w:hAnsi="Symbol" w:hint="default"/>
+      </w:rPr>
+    </w:lvl>
+    <w:lvl w:ilvl="1" w:tplc="08090003" w:tentative="1">
+      <w:start w:val="1"/>
+      <w:numFmt w:val="bullet"/>
+      <w:lvlText w:val="o"/>
+      <w:lvlJc w:val="left"/>
+      <w:pPr>
+        <w:ind w:left="1440" w:hanging="360"/>
+      </w:pPr>
+      <w:rPr>
+        <w:rFonts w:ascii="Courier New" w:hAnsi="Courier New" w:cs="Courier New" w:hint="default"/>
+      </w:rPr>
+    </w:lvl>
+    <w:lvl w:ilvl="2" w:tplc="08090005" w:tentative="1">
+      <w:start w:val="1"/>
+      <w:numFmt w:val="bullet"/>
+      <w:lvlText w:val=""/>
+      <w:lvlJc w:val="left"/>
+      <w:pPr>
+        <w:ind w:left="2160" w:hanging="360"/>
+      </w:pPr>
+      <w:rPr>
+        <w:rFonts w:ascii="Wingdings" w:hAnsi="Wingdings" w:hint="default"/>
+      </w:rPr>
+    </w:lvl>
+    <w:lvl w:ilvl="3" w:tplc="08090001" w:tentative="1">
+      <w:start w:val="1"/>
+      <w:numFmt w:val="bullet"/>
+      <w:lvlText w:val=""/>
+      <w:lvlJc w:val="left"/>
+      <w:pPr>
+        <w:ind w:left="2880" w:hanging="360"/>
+      </w:pPr>
+      <w:rPr>
+        <w:rFonts w:ascii="Symbol" w:hAnsi="Symbol" w:hint="default"/>
+      </w:rPr>
+    </w:lvl>
+    <w:lvl w:ilvl="4" w:tplc="08090003" w:tentative="1">
+      <w:start w:val="1"/>
+      <w:numFmt w:val="bullet"/>
+      <w:lvlText w:val="o"/>
+      <w:lvlJc w:val="left"/>
+      <w:pPr>
+        <w:ind w:left="3600" w:hanging="360"/>
+      </w:pPr>
+      <w:rPr>
+        <w:rFonts w:ascii="Courier New" w:hAnsi="Courier New" w:cs="Courier New" w:hint="default"/>
+      </w:rPr>
+    </w:lvl>
+    <w:lvl w:ilvl="5" w:tplc="08090005" w:tentative="1">
+      <w:start w:val="1"/>
+      <w:numFmt w:val="bullet"/>
+      <w:lvlText w:val=""/>
+      <w:lvlJc w:val="left"/>
+      <w:pPr>
+        <w:ind w:left="4320" w:hanging="360"/>
+      </w:pPr>
+      <w:rPr>
+        <w:rFonts w:ascii="Wingdings" w:hAnsi="Wingdings" w:hint="default"/>
+      </w:rPr>
+    </w:lvl>
+    <w:lvl w:ilvl="6" w:tplc="08090001" w:tentative="1">
+      <w:start w:val="1"/>
+      <w:numFmt w:val="bullet"/>
+      <w:lvlText w:val=""/>
+      <w:lvlJc w:val="left"/>
+      <w:pPr>
+        <w:ind w:left="5040" w:hanging="360"/>
+      </w:pPr>
+      <w:rPr>
+        <w:rFonts w:ascii="Symbol" w:hAnsi="Symbol" w:hint="default"/>
+      </w:rPr>
+    </w:lvl>
+    <w:lvl w:ilvl="7" w:tplc="08090003" w:tentative="1">
+      <w:start w:val="1"/>
+      <w:numFmt w:val="bullet"/>
+      <w:lvlText w:val="o"/>
+      <w:lvlJc w:val="left"/>
+      <w:pPr>
+        <w:ind w:left="5760" w:hanging="360"/>
+      </w:pPr>
+      <w:rPr>
+        <w:rFonts w:ascii="Courier New" w:hAnsi="Courier New" w:cs="Courier New" w:hint="default"/>
+      </w:rPr>
+    </w:lvl>
+    <w:lvl w:ilvl="8" w:tplc="08090005" w:tentative="1">
+      <w:start w:val="1"/>
+      <w:numFmt w:val="bullet"/>
+      <w:lvlText w:val=""/>
+      <w:lvlJc w:val="left"/>
+      <w:pPr>
+        <w:ind w:left="6480" w:hanging="360"/>
+      </w:pPr>
+      <w:rPr>
+        <w:rFonts w:ascii="Wingdings" w:hAnsi="Wingdings" w:hint="default"/>
+      </w:rPr>
+    </w:lvl>
+  </w:abstractNum>
+  <w:abstractNum w:abstractNumId="1" w15:restartNumberingAfterBreak="0">
     <w:nsid w:val="1C384F3D"/>
     <w:multiLevelType w:val="multilevel"/>
     <w:tmpl w:val="50346D72"/>
@@ -777,7 +1263,7 @@
       </w:rPr>
     </w:lvl>
   </w:abstractNum>
-  <w:abstractNum w:abstractNumId="1" w15:restartNumberingAfterBreak="0">
+  <w:abstractNum w:abstractNumId="2" w15:restartNumberingAfterBreak="0">
     <w:nsid w:val="42613A18"/>
     <w:multiLevelType w:val="multilevel"/>
     <w:tmpl w:val="BFBAE64E"/>
@@ -926,7 +1412,7 @@
       </w:rPr>
     </w:lvl>
   </w:abstractNum>
-  <w:abstractNum w:abstractNumId="2" w15:restartNumberingAfterBreak="0">
+  <w:abstractNum w:abstractNumId="3" w15:restartNumberingAfterBreak="0">
     <w:nsid w:val="46892DC9"/>
     <w:multiLevelType w:val="multilevel"/>
     <w:tmpl w:val="7B4A6106"/>
@@ -1075,7 +1561,7 @@
       </w:rPr>
     </w:lvl>
   </w:abstractNum>
-  <w:abstractNum w:abstractNumId="3" w15:restartNumberingAfterBreak="0">
+  <w:abstractNum w:abstractNumId="4" w15:restartNumberingAfterBreak="0">
     <w:nsid w:val="485B0BCE"/>
     <w:multiLevelType w:val="multilevel"/>
     <w:tmpl w:val="F8FA3F5A"/>
@@ -1224,7 +1710,346 @@
       </w:rPr>
     </w:lvl>
   </w:abstractNum>
-  <w:abstractNum w:abstractNumId="4" w15:restartNumberingAfterBreak="0">
+  <w:abstractNum w:abstractNumId="5" w15:restartNumberingAfterBreak="0">
+    <w:nsid w:val="4C4118D8"/>
+    <w:multiLevelType w:val="hybridMultilevel"/>
+    <w:tmpl w:val="7466D738"/>
+    <w:lvl w:ilvl="0" w:tplc="08090001">
+      <w:start w:val="1"/>
+      <w:numFmt w:val="bullet"/>
+      <w:lvlText w:val=""/>
+      <w:lvlJc w:val="left"/>
+      <w:pPr>
+        <w:ind w:left="765" w:hanging="360"/>
+      </w:pPr>
+      <w:rPr>
+        <w:rFonts w:ascii="Symbol" w:hAnsi="Symbol" w:hint="default"/>
+      </w:rPr>
+    </w:lvl>
+    <w:lvl w:ilvl="1" w:tplc="08090003" w:tentative="1">
+      <w:start w:val="1"/>
+      <w:numFmt w:val="bullet"/>
+      <w:lvlText w:val="o"/>
+      <w:lvlJc w:val="left"/>
+      <w:pPr>
+        <w:ind w:left="1485" w:hanging="360"/>
+      </w:pPr>
+      <w:rPr>
+        <w:rFonts w:ascii="Courier New" w:hAnsi="Courier New" w:cs="Courier New" w:hint="default"/>
+      </w:rPr>
+    </w:lvl>
+    <w:lvl w:ilvl="2" w:tplc="08090005" w:tentative="1">
+      <w:start w:val="1"/>
+      <w:numFmt w:val="bullet"/>
+      <w:lvlText w:val=""/>
+      <w:lvlJc w:val="left"/>
+      <w:pPr>
+        <w:ind w:left="2205" w:hanging="360"/>
+      </w:pPr>
+      <w:rPr>
+        <w:rFonts w:ascii="Wingdings" w:hAnsi="Wingdings" w:hint="default"/>
+      </w:rPr>
+    </w:lvl>
+    <w:lvl w:ilvl="3" w:tplc="08090001" w:tentative="1">
+      <w:start w:val="1"/>
+      <w:numFmt w:val="bullet"/>
+      <w:lvlText w:val=""/>
+      <w:lvlJc w:val="left"/>
+      <w:pPr>
+        <w:ind w:left="2925" w:hanging="360"/>
+      </w:pPr>
+      <w:rPr>
+        <w:rFonts w:ascii="Symbol" w:hAnsi="Symbol" w:hint="default"/>
+      </w:rPr>
+    </w:lvl>
+    <w:lvl w:ilvl="4" w:tplc="08090003" w:tentative="1">
+      <w:start w:val="1"/>
+      <w:numFmt w:val="bullet"/>
+      <w:lvlText w:val="o"/>
+      <w:lvlJc w:val="left"/>
+      <w:pPr>
+        <w:ind w:left="3645" w:hanging="360"/>
+      </w:pPr>
+      <w:rPr>
+        <w:rFonts w:ascii="Courier New" w:hAnsi="Courier New" w:cs="Courier New" w:hint="default"/>
+      </w:rPr>
+    </w:lvl>
+    <w:lvl w:ilvl="5" w:tplc="08090005" w:tentative="1">
+      <w:start w:val="1"/>
+      <w:numFmt w:val="bullet"/>
+      <w:lvlText w:val=""/>
+      <w:lvlJc w:val="left"/>
+      <w:pPr>
+        <w:ind w:left="4365" w:hanging="360"/>
+      </w:pPr>
+      <w:rPr>
+        <w:rFonts w:ascii="Wingdings" w:hAnsi="Wingdings" w:hint="default"/>
+      </w:rPr>
+    </w:lvl>
+    <w:lvl w:ilvl="6" w:tplc="08090001" w:tentative="1">
+      <w:start w:val="1"/>
+      <w:numFmt w:val="bullet"/>
+      <w:lvlText w:val=""/>
+      <w:lvlJc w:val="left"/>
+      <w:pPr>
+        <w:ind w:left="5085" w:hanging="360"/>
+      </w:pPr>
+      <w:rPr>
+        <w:rFonts w:ascii="Symbol" w:hAnsi="Symbol" w:hint="default"/>
+      </w:rPr>
+    </w:lvl>
+    <w:lvl w:ilvl="7" w:tplc="08090003" w:tentative="1">
+      <w:start w:val="1"/>
+      <w:numFmt w:val="bullet"/>
+      <w:lvlText w:val="o"/>
+      <w:lvlJc w:val="left"/>
+      <w:pPr>
+        <w:ind w:left="5805" w:hanging="360"/>
+      </w:pPr>
+      <w:rPr>
+        <w:rFonts w:ascii="Courier New" w:hAnsi="Courier New" w:cs="Courier New" w:hint="default"/>
+      </w:rPr>
+    </w:lvl>
+    <w:lvl w:ilvl="8" w:tplc="08090005" w:tentative="1">
+      <w:start w:val="1"/>
+      <w:numFmt w:val="bullet"/>
+      <w:lvlText w:val=""/>
+      <w:lvlJc w:val="left"/>
+      <w:pPr>
+        <w:ind w:left="6525" w:hanging="360"/>
+      </w:pPr>
+      <w:rPr>
+        <w:rFonts w:ascii="Wingdings" w:hAnsi="Wingdings" w:hint="default"/>
+      </w:rPr>
+    </w:lvl>
+  </w:abstractNum>
+  <w:abstractNum w:abstractNumId="6" w15:restartNumberingAfterBreak="0">
+    <w:nsid w:val="59E269CD"/>
+    <w:multiLevelType w:val="hybridMultilevel"/>
+    <w:tmpl w:val="3C923526"/>
+    <w:lvl w:ilvl="0" w:tplc="08090001">
+      <w:start w:val="1"/>
+      <w:numFmt w:val="bullet"/>
+      <w:lvlText w:val=""/>
+      <w:lvlJc w:val="left"/>
+      <w:pPr>
+        <w:ind w:left="720" w:hanging="360"/>
+      </w:pPr>
+      <w:rPr>
+        <w:rFonts w:ascii="Symbol" w:hAnsi="Symbol" w:hint="default"/>
+      </w:rPr>
+    </w:lvl>
+    <w:lvl w:ilvl="1" w:tplc="08090003" w:tentative="1">
+      <w:start w:val="1"/>
+      <w:numFmt w:val="bullet"/>
+      <w:lvlText w:val="o"/>
+      <w:lvlJc w:val="left"/>
+      <w:pPr>
+        <w:ind w:left="1440" w:hanging="360"/>
+      </w:pPr>
+      <w:rPr>
+        <w:rFonts w:ascii="Courier New" w:hAnsi="Courier New" w:cs="Courier New" w:hint="default"/>
+      </w:rPr>
+    </w:lvl>
+    <w:lvl w:ilvl="2" w:tplc="08090005" w:tentative="1">
+      <w:start w:val="1"/>
+      <w:numFmt w:val="bullet"/>
+      <w:lvlText w:val=""/>
+      <w:lvlJc w:val="left"/>
+      <w:pPr>
+        <w:ind w:left="2160" w:hanging="360"/>
+      </w:pPr>
+      <w:rPr>
+        <w:rFonts w:ascii="Wingdings" w:hAnsi="Wingdings" w:hint="default"/>
+      </w:rPr>
+    </w:lvl>
+    <w:lvl w:ilvl="3" w:tplc="08090001" w:tentative="1">
+      <w:start w:val="1"/>
+      <w:numFmt w:val="bullet"/>
+      <w:lvlText w:val=""/>
+      <w:lvlJc w:val="left"/>
+      <w:pPr>
+        <w:ind w:left="2880" w:hanging="360"/>
+      </w:pPr>
+      <w:rPr>
+        <w:rFonts w:ascii="Symbol" w:hAnsi="Symbol" w:hint="default"/>
+      </w:rPr>
+    </w:lvl>
+    <w:lvl w:ilvl="4" w:tplc="08090003" w:tentative="1">
+      <w:start w:val="1"/>
+      <w:numFmt w:val="bullet"/>
+      <w:lvlText w:val="o"/>
+      <w:lvlJc w:val="left"/>
+      <w:pPr>
+        <w:ind w:left="3600" w:hanging="360"/>
+      </w:pPr>
+      <w:rPr>
+        <w:rFonts w:ascii="Courier New" w:hAnsi="Courier New" w:cs="Courier New" w:hint="default"/>
+      </w:rPr>
+    </w:lvl>
+    <w:lvl w:ilvl="5" w:tplc="08090005" w:tentative="1">
+      <w:start w:val="1"/>
+      <w:numFmt w:val="bullet"/>
+      <w:lvlText w:val=""/>
+      <w:lvlJc w:val="left"/>
+      <w:pPr>
+        <w:ind w:left="4320" w:hanging="360"/>
+      </w:pPr>
+      <w:rPr>
+        <w:rFonts w:ascii="Wingdings" w:hAnsi="Wingdings" w:hint="default"/>
+      </w:rPr>
+    </w:lvl>
+    <w:lvl w:ilvl="6" w:tplc="08090001" w:tentative="1">
+      <w:start w:val="1"/>
+      <w:numFmt w:val="bullet"/>
+      <w:lvlText w:val=""/>
+      <w:lvlJc w:val="left"/>
+      <w:pPr>
+        <w:ind w:left="5040" w:hanging="360"/>
+      </w:pPr>
+      <w:rPr>
+        <w:rFonts w:ascii="Symbol" w:hAnsi="Symbol" w:hint="default"/>
+      </w:rPr>
+    </w:lvl>
+    <w:lvl w:ilvl="7" w:tplc="08090003" w:tentative="1">
+      <w:start w:val="1"/>
+      <w:numFmt w:val="bullet"/>
+      <w:lvlText w:val="o"/>
+      <w:lvlJc w:val="left"/>
+      <w:pPr>
+        <w:ind w:left="5760" w:hanging="360"/>
+      </w:pPr>
+      <w:rPr>
+        <w:rFonts w:ascii="Courier New" w:hAnsi="Courier New" w:cs="Courier New" w:hint="default"/>
+      </w:rPr>
+    </w:lvl>
+    <w:lvl w:ilvl="8" w:tplc="08090005" w:tentative="1">
+      <w:start w:val="1"/>
+      <w:numFmt w:val="bullet"/>
+      <w:lvlText w:val=""/>
+      <w:lvlJc w:val="left"/>
+      <w:pPr>
+        <w:ind w:left="6480" w:hanging="360"/>
+      </w:pPr>
+      <w:rPr>
+        <w:rFonts w:ascii="Wingdings" w:hAnsi="Wingdings" w:hint="default"/>
+      </w:rPr>
+    </w:lvl>
+  </w:abstractNum>
+  <w:abstractNum w:abstractNumId="7" w15:restartNumberingAfterBreak="0">
+    <w:nsid w:val="646B3414"/>
+    <w:multiLevelType w:val="hybridMultilevel"/>
+    <w:tmpl w:val="44D61B5A"/>
+    <w:lvl w:ilvl="0" w:tplc="08090001">
+      <w:start w:val="1"/>
+      <w:numFmt w:val="bullet"/>
+      <w:lvlText w:val=""/>
+      <w:lvlJc w:val="left"/>
+      <w:pPr>
+        <w:ind w:left="720" w:hanging="360"/>
+      </w:pPr>
+      <w:rPr>
+        <w:rFonts w:ascii="Symbol" w:hAnsi="Symbol" w:hint="default"/>
+      </w:rPr>
+    </w:lvl>
+    <w:lvl w:ilvl="1" w:tplc="08090003" w:tentative="1">
+      <w:start w:val="1"/>
+      <w:numFmt w:val="bullet"/>
+      <w:lvlText w:val="o"/>
+      <w:lvlJc w:val="left"/>
+      <w:pPr>
+        <w:ind w:left="1440" w:hanging="360"/>
+      </w:pPr>
+      <w:rPr>
+        <w:rFonts w:ascii="Courier New" w:hAnsi="Courier New" w:cs="Courier New" w:hint="default"/>
+      </w:rPr>
+    </w:lvl>
+    <w:lvl w:ilvl="2" w:tplc="08090005" w:tentative="1">
+      <w:start w:val="1"/>
+      <w:numFmt w:val="bullet"/>
+      <w:lvlText w:val=""/>
+      <w:lvlJc w:val="left"/>
+      <w:pPr>
+        <w:ind w:left="2160" w:hanging="360"/>
+      </w:pPr>
+      <w:rPr>
+        <w:rFonts w:ascii="Wingdings" w:hAnsi="Wingdings" w:hint="default"/>
+      </w:rPr>
+    </w:lvl>
+    <w:lvl w:ilvl="3" w:tplc="08090001" w:tentative="1">
+      <w:start w:val="1"/>
+      <w:numFmt w:val="bullet"/>
+      <w:lvlText w:val=""/>
+      <w:lvlJc w:val="left"/>
+      <w:pPr>
+        <w:ind w:left="2880" w:hanging="360"/>
+      </w:pPr>
+      <w:rPr>
+        <w:rFonts w:ascii="Symbol" w:hAnsi="Symbol" w:hint="default"/>
+      </w:rPr>
+    </w:lvl>
+    <w:lvl w:ilvl="4" w:tplc="08090003" w:tentative="1">
+      <w:start w:val="1"/>
+      <w:numFmt w:val="bullet"/>
+      <w:lvlText w:val="o"/>
+      <w:lvlJc w:val="left"/>
+      <w:pPr>
+        <w:ind w:left="3600" w:hanging="360"/>
+      </w:pPr>
+      <w:rPr>
+        <w:rFonts w:ascii="Courier New" w:hAnsi="Courier New" w:cs="Courier New" w:hint="default"/>
+      </w:rPr>
+    </w:lvl>
+    <w:lvl w:ilvl="5" w:tplc="08090005" w:tentative="1">
+      <w:start w:val="1"/>
+      <w:numFmt w:val="bullet"/>
+      <w:lvlText w:val=""/>
+      <w:lvlJc w:val="left"/>
+      <w:pPr>
+        <w:ind w:left="4320" w:hanging="360"/>
+      </w:pPr>
+      <w:rPr>
+        <w:rFonts w:ascii="Wingdings" w:hAnsi="Wingdings" w:hint="default"/>
+      </w:rPr>
+    </w:lvl>
+    <w:lvl w:ilvl="6" w:tplc="08090001" w:tentative="1">
+      <w:start w:val="1"/>
+      <w:numFmt w:val="bullet"/>
+      <w:lvlText w:val=""/>
+      <w:lvlJc w:val="left"/>
+      <w:pPr>
+        <w:ind w:left="5040" w:hanging="360"/>
+      </w:pPr>
+      <w:rPr>
+        <w:rFonts w:ascii="Symbol" w:hAnsi="Symbol" w:hint="default"/>
+      </w:rPr>
+    </w:lvl>
+    <w:lvl w:ilvl="7" w:tplc="08090003" w:tentative="1">
+      <w:start w:val="1"/>
+      <w:numFmt w:val="bullet"/>
+      <w:lvlText w:val="o"/>
+      <w:lvlJc w:val="left"/>
+      <w:pPr>
+        <w:ind w:left="5760" w:hanging="360"/>
+      </w:pPr>
+      <w:rPr>
+        <w:rFonts w:ascii="Courier New" w:hAnsi="Courier New" w:cs="Courier New" w:hint="default"/>
+      </w:rPr>
+    </w:lvl>
+    <w:lvl w:ilvl="8" w:tplc="08090005" w:tentative="1">
+      <w:start w:val="1"/>
+      <w:numFmt w:val="bullet"/>
+      <w:lvlText w:val=""/>
+      <w:lvlJc w:val="left"/>
+      <w:pPr>
+        <w:ind w:left="6480" w:hanging="360"/>
+      </w:pPr>
+      <w:rPr>
+        <w:rFonts w:ascii="Wingdings" w:hAnsi="Wingdings" w:hint="default"/>
+      </w:rPr>
+    </w:lvl>
+  </w:abstractNum>
+  <w:abstractNum w:abstractNumId="8" w15:restartNumberingAfterBreak="0">
     <w:nsid w:val="67630F4A"/>
     <w:multiLevelType w:val="multilevel"/>
     <w:tmpl w:val="61849E1C"/>
@@ -1373,7 +2198,233 @@
       </w:rPr>
     </w:lvl>
   </w:abstractNum>
-  <w:abstractNum w:abstractNumId="5" w15:restartNumberingAfterBreak="0">
+  <w:abstractNum w:abstractNumId="9" w15:restartNumberingAfterBreak="0">
+    <w:nsid w:val="67E472AD"/>
+    <w:multiLevelType w:val="hybridMultilevel"/>
+    <w:tmpl w:val="618A4724"/>
+    <w:lvl w:ilvl="0" w:tplc="08090001">
+      <w:start w:val="1"/>
+      <w:numFmt w:val="bullet"/>
+      <w:lvlText w:val=""/>
+      <w:lvlJc w:val="left"/>
+      <w:pPr>
+        <w:ind w:left="720" w:hanging="360"/>
+      </w:pPr>
+      <w:rPr>
+        <w:rFonts w:ascii="Symbol" w:hAnsi="Symbol" w:hint="default"/>
+      </w:rPr>
+    </w:lvl>
+    <w:lvl w:ilvl="1" w:tplc="08090003" w:tentative="1">
+      <w:start w:val="1"/>
+      <w:numFmt w:val="bullet"/>
+      <w:lvlText w:val="o"/>
+      <w:lvlJc w:val="left"/>
+      <w:pPr>
+        <w:ind w:left="1440" w:hanging="360"/>
+      </w:pPr>
+      <w:rPr>
+        <w:rFonts w:ascii="Courier New" w:hAnsi="Courier New" w:cs="Courier New" w:hint="default"/>
+      </w:rPr>
+    </w:lvl>
+    <w:lvl w:ilvl="2" w:tplc="08090005" w:tentative="1">
+      <w:start w:val="1"/>
+      <w:numFmt w:val="bullet"/>
+      <w:lvlText w:val=""/>
+      <w:lvlJc w:val="left"/>
+      <w:pPr>
+        <w:ind w:left="2160" w:hanging="360"/>
+      </w:pPr>
+      <w:rPr>
+        <w:rFonts w:ascii="Wingdings" w:hAnsi="Wingdings" w:hint="default"/>
+      </w:rPr>
+    </w:lvl>
+    <w:lvl w:ilvl="3" w:tplc="08090001" w:tentative="1">
+      <w:start w:val="1"/>
+      <w:numFmt w:val="bullet"/>
+      <w:lvlText w:val=""/>
+      <w:lvlJc w:val="left"/>
+      <w:pPr>
+        <w:ind w:left="2880" w:hanging="360"/>
+      </w:pPr>
+      <w:rPr>
+        <w:rFonts w:ascii="Symbol" w:hAnsi="Symbol" w:hint="default"/>
+      </w:rPr>
+    </w:lvl>
+    <w:lvl w:ilvl="4" w:tplc="08090003" w:tentative="1">
+      <w:start w:val="1"/>
+      <w:numFmt w:val="bullet"/>
+      <w:lvlText w:val="o"/>
+      <w:lvlJc w:val="left"/>
+      <w:pPr>
+        <w:ind w:left="3600" w:hanging="360"/>
+      </w:pPr>
+      <w:rPr>
+        <w:rFonts w:ascii="Courier New" w:hAnsi="Courier New" w:cs="Courier New" w:hint="default"/>
+      </w:rPr>
+    </w:lvl>
+    <w:lvl w:ilvl="5" w:tplc="08090005" w:tentative="1">
+      <w:start w:val="1"/>
+      <w:numFmt w:val="bullet"/>
+      <w:lvlText w:val=""/>
+      <w:lvlJc w:val="left"/>
+      <w:pPr>
+        <w:ind w:left="4320" w:hanging="360"/>
+      </w:pPr>
+      <w:rPr>
+        <w:rFonts w:ascii="Wingdings" w:hAnsi="Wingdings" w:hint="default"/>
+      </w:rPr>
+    </w:lvl>
+    <w:lvl w:ilvl="6" w:tplc="08090001" w:tentative="1">
+      <w:start w:val="1"/>
+      <w:numFmt w:val="bullet"/>
+      <w:lvlText w:val=""/>
+      <w:lvlJc w:val="left"/>
+      <w:pPr>
+        <w:ind w:left="5040" w:hanging="360"/>
+      </w:pPr>
+      <w:rPr>
+        <w:rFonts w:ascii="Symbol" w:hAnsi="Symbol" w:hint="default"/>
+      </w:rPr>
+    </w:lvl>
+    <w:lvl w:ilvl="7" w:tplc="08090003" w:tentative="1">
+      <w:start w:val="1"/>
+      <w:numFmt w:val="bullet"/>
+      <w:lvlText w:val="o"/>
+      <w:lvlJc w:val="left"/>
+      <w:pPr>
+        <w:ind w:left="5760" w:hanging="360"/>
+      </w:pPr>
+      <w:rPr>
+        <w:rFonts w:ascii="Courier New" w:hAnsi="Courier New" w:cs="Courier New" w:hint="default"/>
+      </w:rPr>
+    </w:lvl>
+    <w:lvl w:ilvl="8" w:tplc="08090005" w:tentative="1">
+      <w:start w:val="1"/>
+      <w:numFmt w:val="bullet"/>
+      <w:lvlText w:val=""/>
+      <w:lvlJc w:val="left"/>
+      <w:pPr>
+        <w:ind w:left="6480" w:hanging="360"/>
+      </w:pPr>
+      <w:rPr>
+        <w:rFonts w:ascii="Wingdings" w:hAnsi="Wingdings" w:hint="default"/>
+      </w:rPr>
+    </w:lvl>
+  </w:abstractNum>
+  <w:abstractNum w:abstractNumId="10" w15:restartNumberingAfterBreak="0">
+    <w:nsid w:val="70052E72"/>
+    <w:multiLevelType w:val="hybridMultilevel"/>
+    <w:tmpl w:val="2CAC42E6"/>
+    <w:lvl w:ilvl="0" w:tplc="08090001">
+      <w:start w:val="1"/>
+      <w:numFmt w:val="bullet"/>
+      <w:lvlText w:val=""/>
+      <w:lvlJc w:val="left"/>
+      <w:pPr>
+        <w:ind w:left="720" w:hanging="360"/>
+      </w:pPr>
+      <w:rPr>
+        <w:rFonts w:ascii="Symbol" w:hAnsi="Symbol" w:hint="default"/>
+      </w:rPr>
+    </w:lvl>
+    <w:lvl w:ilvl="1" w:tplc="08090003" w:tentative="1">
+      <w:start w:val="1"/>
+      <w:numFmt w:val="bullet"/>
+      <w:lvlText w:val="o"/>
+      <w:lvlJc w:val="left"/>
+      <w:pPr>
+        <w:ind w:left="1440" w:hanging="360"/>
+      </w:pPr>
+      <w:rPr>
+        <w:rFonts w:ascii="Courier New" w:hAnsi="Courier New" w:cs="Courier New" w:hint="default"/>
+      </w:rPr>
+    </w:lvl>
+    <w:lvl w:ilvl="2" w:tplc="08090005" w:tentative="1">
+      <w:start w:val="1"/>
+      <w:numFmt w:val="bullet"/>
+      <w:lvlText w:val=""/>
+      <w:lvlJc w:val="left"/>
+      <w:pPr>
+        <w:ind w:left="2160" w:hanging="360"/>
+      </w:pPr>
+      <w:rPr>
+        <w:rFonts w:ascii="Wingdings" w:hAnsi="Wingdings" w:hint="default"/>
+      </w:rPr>
+    </w:lvl>
+    <w:lvl w:ilvl="3" w:tplc="08090001" w:tentative="1">
+      <w:start w:val="1"/>
+      <w:numFmt w:val="bullet"/>
+      <w:lvlText w:val=""/>
+      <w:lvlJc w:val="left"/>
+      <w:pPr>
+        <w:ind w:left="2880" w:hanging="360"/>
+      </w:pPr>
+      <w:rPr>
+        <w:rFonts w:ascii="Symbol" w:hAnsi="Symbol" w:hint="default"/>
+      </w:rPr>
+    </w:lvl>
+    <w:lvl w:ilvl="4" w:tplc="08090003" w:tentative="1">
+      <w:start w:val="1"/>
+      <w:numFmt w:val="bullet"/>
+      <w:lvlText w:val="o"/>
+      <w:lvlJc w:val="left"/>
+      <w:pPr>
+        <w:ind w:left="3600" w:hanging="360"/>
+      </w:pPr>
+      <w:rPr>
+        <w:rFonts w:ascii="Courier New" w:hAnsi="Courier New" w:cs="Courier New" w:hint="default"/>
+      </w:rPr>
+    </w:lvl>
+    <w:lvl w:ilvl="5" w:tplc="08090005" w:tentative="1">
+      <w:start w:val="1"/>
+      <w:numFmt w:val="bullet"/>
+      <w:lvlText w:val=""/>
+      <w:lvlJc w:val="left"/>
+      <w:pPr>
+        <w:ind w:left="4320" w:hanging="360"/>
+      </w:pPr>
+      <w:rPr>
+        <w:rFonts w:ascii="Wingdings" w:hAnsi="Wingdings" w:hint="default"/>
+      </w:rPr>
+    </w:lvl>
+    <w:lvl w:ilvl="6" w:tplc="08090001" w:tentative="1">
+      <w:start w:val="1"/>
+      <w:numFmt w:val="bullet"/>
+      <w:lvlText w:val=""/>
+      <w:lvlJc w:val="left"/>
+      <w:pPr>
+        <w:ind w:left="5040" w:hanging="360"/>
+      </w:pPr>
+      <w:rPr>
+        <w:rFonts w:ascii="Symbol" w:hAnsi="Symbol" w:hint="default"/>
+      </w:rPr>
+    </w:lvl>
+    <w:lvl w:ilvl="7" w:tplc="08090003" w:tentative="1">
+      <w:start w:val="1"/>
+      <w:numFmt w:val="bullet"/>
+      <w:lvlText w:val="o"/>
+      <w:lvlJc w:val="left"/>
+      <w:pPr>
+        <w:ind w:left="5760" w:hanging="360"/>
+      </w:pPr>
+      <w:rPr>
+        <w:rFonts w:ascii="Courier New" w:hAnsi="Courier New" w:cs="Courier New" w:hint="default"/>
+      </w:rPr>
+    </w:lvl>
+    <w:lvl w:ilvl="8" w:tplc="08090005" w:tentative="1">
+      <w:start w:val="1"/>
+      <w:numFmt w:val="bullet"/>
+      <w:lvlText w:val=""/>
+      <w:lvlJc w:val="left"/>
+      <w:pPr>
+        <w:ind w:left="6480" w:hanging="360"/>
+      </w:pPr>
+      <w:rPr>
+        <w:rFonts w:ascii="Wingdings" w:hAnsi="Wingdings" w:hint="default"/>
+      </w:rPr>
+    </w:lvl>
+  </w:abstractNum>
+  <w:abstractNum w:abstractNumId="11" w15:restartNumberingAfterBreak="0">
     <w:nsid w:val="701D623D"/>
     <w:multiLevelType w:val="multilevel"/>
     <w:tmpl w:val="2F400918"/>
@@ -1522,23 +2573,273 @@
       </w:rPr>
     </w:lvl>
   </w:abstractNum>
+  <w:abstractNum w:abstractNumId="12" w15:restartNumberingAfterBreak="0">
+    <w:nsid w:val="74007CBE"/>
+    <w:multiLevelType w:val="hybridMultilevel"/>
+    <w:tmpl w:val="C8EE068A"/>
+    <w:lvl w:ilvl="0" w:tplc="08090001">
+      <w:start w:val="1"/>
+      <w:numFmt w:val="bullet"/>
+      <w:lvlText w:val=""/>
+      <w:lvlJc w:val="left"/>
+      <w:pPr>
+        <w:ind w:left="720" w:hanging="360"/>
+      </w:pPr>
+      <w:rPr>
+        <w:rFonts w:ascii="Symbol" w:hAnsi="Symbol" w:hint="default"/>
+      </w:rPr>
+    </w:lvl>
+    <w:lvl w:ilvl="1" w:tplc="08090003" w:tentative="1">
+      <w:start w:val="1"/>
+      <w:numFmt w:val="bullet"/>
+      <w:lvlText w:val="o"/>
+      <w:lvlJc w:val="left"/>
+      <w:pPr>
+        <w:ind w:left="1440" w:hanging="360"/>
+      </w:pPr>
+      <w:rPr>
+        <w:rFonts w:ascii="Courier New" w:hAnsi="Courier New" w:cs="Courier New" w:hint="default"/>
+      </w:rPr>
+    </w:lvl>
+    <w:lvl w:ilvl="2" w:tplc="08090005" w:tentative="1">
+      <w:start w:val="1"/>
+      <w:numFmt w:val="bullet"/>
+      <w:lvlText w:val=""/>
+      <w:lvlJc w:val="left"/>
+      <w:pPr>
+        <w:ind w:left="2160" w:hanging="360"/>
+      </w:pPr>
+      <w:rPr>
+        <w:rFonts w:ascii="Wingdings" w:hAnsi="Wingdings" w:hint="default"/>
+      </w:rPr>
+    </w:lvl>
+    <w:lvl w:ilvl="3" w:tplc="08090001" w:tentative="1">
+      <w:start w:val="1"/>
+      <w:numFmt w:val="bullet"/>
+      <w:lvlText w:val=""/>
+      <w:lvlJc w:val="left"/>
+      <w:pPr>
+        <w:ind w:left="2880" w:hanging="360"/>
+      </w:pPr>
+      <w:rPr>
+        <w:rFonts w:ascii="Symbol" w:hAnsi="Symbol" w:hint="default"/>
+      </w:rPr>
+    </w:lvl>
+    <w:lvl w:ilvl="4" w:tplc="08090003" w:tentative="1">
+      <w:start w:val="1"/>
+      <w:numFmt w:val="bullet"/>
+      <w:lvlText w:val="o"/>
+      <w:lvlJc w:val="left"/>
+      <w:pPr>
+        <w:ind w:left="3600" w:hanging="360"/>
+      </w:pPr>
+      <w:rPr>
+        <w:rFonts w:ascii="Courier New" w:hAnsi="Courier New" w:cs="Courier New" w:hint="default"/>
+      </w:rPr>
+    </w:lvl>
+    <w:lvl w:ilvl="5" w:tplc="08090005" w:tentative="1">
+      <w:start w:val="1"/>
+      <w:numFmt w:val="bullet"/>
+      <w:lvlText w:val=""/>
+      <w:lvlJc w:val="left"/>
+      <w:pPr>
+        <w:ind w:left="4320" w:hanging="360"/>
+      </w:pPr>
+      <w:rPr>
+        <w:rFonts w:ascii="Wingdings" w:hAnsi="Wingdings" w:hint="default"/>
+      </w:rPr>
+    </w:lvl>
+    <w:lvl w:ilvl="6" w:tplc="08090001" w:tentative="1">
+      <w:start w:val="1"/>
+      <w:numFmt w:val="bullet"/>
+      <w:lvlText w:val=""/>
+      <w:lvlJc w:val="left"/>
+      <w:pPr>
+        <w:ind w:left="5040" w:hanging="360"/>
+      </w:pPr>
+      <w:rPr>
+        <w:rFonts w:ascii="Symbol" w:hAnsi="Symbol" w:hint="default"/>
+      </w:rPr>
+    </w:lvl>
+    <w:lvl w:ilvl="7" w:tplc="08090003" w:tentative="1">
+      <w:start w:val="1"/>
+      <w:numFmt w:val="bullet"/>
+      <w:lvlText w:val="o"/>
+      <w:lvlJc w:val="left"/>
+      <w:pPr>
+        <w:ind w:left="5760" w:hanging="360"/>
+      </w:pPr>
+      <w:rPr>
+        <w:rFonts w:ascii="Courier New" w:hAnsi="Courier New" w:cs="Courier New" w:hint="default"/>
+      </w:rPr>
+    </w:lvl>
+    <w:lvl w:ilvl="8" w:tplc="08090005" w:tentative="1">
+      <w:start w:val="1"/>
+      <w:numFmt w:val="bullet"/>
+      <w:lvlText w:val=""/>
+      <w:lvlJc w:val="left"/>
+      <w:pPr>
+        <w:ind w:left="6480" w:hanging="360"/>
+      </w:pPr>
+      <w:rPr>
+        <w:rFonts w:ascii="Wingdings" w:hAnsi="Wingdings" w:hint="default"/>
+      </w:rPr>
+    </w:lvl>
+  </w:abstractNum>
+  <w:abstractNum w:abstractNumId="13" w15:restartNumberingAfterBreak="0">
+    <w:nsid w:val="7B844D1F"/>
+    <w:multiLevelType w:val="hybridMultilevel"/>
+    <w:tmpl w:val="D8FA6F82"/>
+    <w:lvl w:ilvl="0" w:tplc="08090001">
+      <w:start w:val="1"/>
+      <w:numFmt w:val="bullet"/>
+      <w:lvlText w:val=""/>
+      <w:lvlJc w:val="left"/>
+      <w:pPr>
+        <w:ind w:left="720" w:hanging="360"/>
+      </w:pPr>
+      <w:rPr>
+        <w:rFonts w:ascii="Symbol" w:hAnsi="Symbol" w:hint="default"/>
+      </w:rPr>
+    </w:lvl>
+    <w:lvl w:ilvl="1" w:tplc="08090003" w:tentative="1">
+      <w:start w:val="1"/>
+      <w:numFmt w:val="bullet"/>
+      <w:lvlText w:val="o"/>
+      <w:lvlJc w:val="left"/>
+      <w:pPr>
+        <w:ind w:left="1440" w:hanging="360"/>
+      </w:pPr>
+      <w:rPr>
+        <w:rFonts w:ascii="Courier New" w:hAnsi="Courier New" w:cs="Courier New" w:hint="default"/>
+      </w:rPr>
+    </w:lvl>
+    <w:lvl w:ilvl="2" w:tplc="08090005" w:tentative="1">
+      <w:start w:val="1"/>
+      <w:numFmt w:val="bullet"/>
+      <w:lvlText w:val=""/>
+      <w:lvlJc w:val="left"/>
+      <w:pPr>
+        <w:ind w:left="2160" w:hanging="360"/>
+      </w:pPr>
+      <w:rPr>
+        <w:rFonts w:ascii="Wingdings" w:hAnsi="Wingdings" w:hint="default"/>
+      </w:rPr>
+    </w:lvl>
+    <w:lvl w:ilvl="3" w:tplc="08090001" w:tentative="1">
+      <w:start w:val="1"/>
+      <w:numFmt w:val="bullet"/>
+      <w:lvlText w:val=""/>
+      <w:lvlJc w:val="left"/>
+      <w:pPr>
+        <w:ind w:left="2880" w:hanging="360"/>
+      </w:pPr>
+      <w:rPr>
+        <w:rFonts w:ascii="Symbol" w:hAnsi="Symbol" w:hint="default"/>
+      </w:rPr>
+    </w:lvl>
+    <w:lvl w:ilvl="4" w:tplc="08090003" w:tentative="1">
+      <w:start w:val="1"/>
+      <w:numFmt w:val="bullet"/>
+      <w:lvlText w:val="o"/>
+      <w:lvlJc w:val="left"/>
+      <w:pPr>
+        <w:ind w:left="3600" w:hanging="360"/>
+      </w:pPr>
+      <w:rPr>
+        <w:rFonts w:ascii="Courier New" w:hAnsi="Courier New" w:cs="Courier New" w:hint="default"/>
+      </w:rPr>
+    </w:lvl>
+    <w:lvl w:ilvl="5" w:tplc="08090005" w:tentative="1">
+      <w:start w:val="1"/>
+      <w:numFmt w:val="bullet"/>
+      <w:lvlText w:val=""/>
+      <w:lvlJc w:val="left"/>
+      <w:pPr>
+        <w:ind w:left="4320" w:hanging="360"/>
+      </w:pPr>
+      <w:rPr>
+        <w:rFonts w:ascii="Wingdings" w:hAnsi="Wingdings" w:hint="default"/>
+      </w:rPr>
+    </w:lvl>
+    <w:lvl w:ilvl="6" w:tplc="08090001" w:tentative="1">
+      <w:start w:val="1"/>
+      <w:numFmt w:val="bullet"/>
+      <w:lvlText w:val=""/>
+      <w:lvlJc w:val="left"/>
+      <w:pPr>
+        <w:ind w:left="5040" w:hanging="360"/>
+      </w:pPr>
+      <w:rPr>
+        <w:rFonts w:ascii="Symbol" w:hAnsi="Symbol" w:hint="default"/>
+      </w:rPr>
+    </w:lvl>
+    <w:lvl w:ilvl="7" w:tplc="08090003" w:tentative="1">
+      <w:start w:val="1"/>
+      <w:numFmt w:val="bullet"/>
+      <w:lvlText w:val="o"/>
+      <w:lvlJc w:val="left"/>
+      <w:pPr>
+        <w:ind w:left="5760" w:hanging="360"/>
+      </w:pPr>
+      <w:rPr>
+        <w:rFonts w:ascii="Courier New" w:hAnsi="Courier New" w:cs="Courier New" w:hint="default"/>
+      </w:rPr>
+    </w:lvl>
+    <w:lvl w:ilvl="8" w:tplc="08090005" w:tentative="1">
+      <w:start w:val="1"/>
+      <w:numFmt w:val="bullet"/>
+      <w:lvlText w:val=""/>
+      <w:lvlJc w:val="left"/>
+      <w:pPr>
+        <w:ind w:left="6480" w:hanging="360"/>
+      </w:pPr>
+      <w:rPr>
+        <w:rFonts w:ascii="Wingdings" w:hAnsi="Wingdings" w:hint="default"/>
+      </w:rPr>
+    </w:lvl>
+  </w:abstractNum>
   <w:num w:numId="1" w16cid:durableId="322777062">
+    <w:abstractNumId w:val="11"/>
+  </w:num>
+  <w:num w:numId="2" w16cid:durableId="1779787473">
+    <w:abstractNumId w:val="2"/>
+  </w:num>
+  <w:num w:numId="3" w16cid:durableId="462311764">
+    <w:abstractNumId w:val="1"/>
+  </w:num>
+  <w:num w:numId="4" w16cid:durableId="1974749641">
+    <w:abstractNumId w:val="4"/>
+  </w:num>
+  <w:num w:numId="5" w16cid:durableId="578247307">
+    <w:abstractNumId w:val="8"/>
+  </w:num>
+  <w:num w:numId="6" w16cid:durableId="1210336025">
+    <w:abstractNumId w:val="3"/>
+  </w:num>
+  <w:num w:numId="7" w16cid:durableId="1908373224">
+    <w:abstractNumId w:val="12"/>
+  </w:num>
+  <w:num w:numId="8" w16cid:durableId="2069648968">
     <w:abstractNumId w:val="5"/>
   </w:num>
-  <w:num w:numId="2" w16cid:durableId="1779787473">
-    <w:abstractNumId w:val="1"/>
+  <w:num w:numId="9" w16cid:durableId="1536387451">
+    <w:abstractNumId w:val="9"/>
   </w:num>
-  <w:num w:numId="3" w16cid:durableId="462311764">
+  <w:num w:numId="10" w16cid:durableId="1237714326">
+    <w:abstractNumId w:val="13"/>
+  </w:num>
+  <w:num w:numId="11" w16cid:durableId="1788357203">
+    <w:abstractNumId w:val="7"/>
+  </w:num>
+  <w:num w:numId="12" w16cid:durableId="1930692897">
+    <w:abstractNumId w:val="10"/>
+  </w:num>
+  <w:num w:numId="13" w16cid:durableId="1035617423">
+    <w:abstractNumId w:val="6"/>
+  </w:num>
+  <w:num w:numId="14" w16cid:durableId="767964981">
     <w:abstractNumId w:val="0"/>
-  </w:num>
-  <w:num w:numId="4" w16cid:durableId="1974749641">
-    <w:abstractNumId w:val="3"/>
-  </w:num>
-  <w:num w:numId="5" w16cid:durableId="578247307">
-    <w:abstractNumId w:val="4"/>
-  </w:num>
-  <w:num w:numId="6" w16cid:durableId="1210336025">
-    <w:abstractNumId w:val="2"/>
   </w:num>
 </w:numbering>
 </file>
@@ -2459,6 +3760,97 @@
       <w:spacing w:val="5"/>
     </w:rPr>
   </w:style>
+  <w:style w:type="paragraph" w:styleId="EndnoteText">
+    <w:name w:val="endnote text"/>
+    <w:basedOn w:val="Normal"/>
+    <w:link w:val="EndnoteTextChar"/>
+    <w:uiPriority w:val="99"/>
+    <w:semiHidden/>
+    <w:unhideWhenUsed/>
+    <w:rsid w:val="006C5E14"/>
+    <w:pPr>
+      <w:spacing w:after="0" w:line="240" w:lineRule="auto"/>
+    </w:pPr>
+    <w:rPr>
+      <w:sz w:val="20"/>
+      <w:szCs w:val="20"/>
+    </w:rPr>
+  </w:style>
+  <w:style w:type="character" w:customStyle="1" w:styleId="EndnoteTextChar">
+    <w:name w:val="Endnote Text Char"/>
+    <w:basedOn w:val="DefaultParagraphFont"/>
+    <w:link w:val="EndnoteText"/>
+    <w:uiPriority w:val="99"/>
+    <w:semiHidden/>
+    <w:rsid w:val="006C5E14"/>
+    <w:rPr>
+      <w:sz w:val="20"/>
+      <w:szCs w:val="20"/>
+    </w:rPr>
+  </w:style>
+  <w:style w:type="character" w:styleId="EndnoteReference">
+    <w:name w:val="endnote reference"/>
+    <w:basedOn w:val="DefaultParagraphFont"/>
+    <w:uiPriority w:val="99"/>
+    <w:semiHidden/>
+    <w:unhideWhenUsed/>
+    <w:rsid w:val="006C5E14"/>
+    <w:rPr>
+      <w:vertAlign w:val="superscript"/>
+    </w:rPr>
+  </w:style>
+  <w:style w:type="paragraph" w:styleId="NormalWeb">
+    <w:name w:val="Normal (Web)"/>
+    <w:basedOn w:val="Normal"/>
+    <w:uiPriority w:val="99"/>
+    <w:semiHidden/>
+    <w:unhideWhenUsed/>
+    <w:rsid w:val="006C5E14"/>
+    <w:rPr>
+      <w:rFonts w:ascii="Times New Roman" w:hAnsi="Times New Roman" w:cs="Times New Roman"/>
+      <w:sz w:val="24"/>
+      <w:szCs w:val="24"/>
+    </w:rPr>
+  </w:style>
+  <w:style w:type="paragraph" w:styleId="FootnoteText">
+    <w:name w:val="footnote text"/>
+    <w:basedOn w:val="Normal"/>
+    <w:link w:val="FootnoteTextChar"/>
+    <w:uiPriority w:val="99"/>
+    <w:semiHidden/>
+    <w:unhideWhenUsed/>
+    <w:rsid w:val="009F2F1C"/>
+    <w:pPr>
+      <w:spacing w:after="0" w:line="240" w:lineRule="auto"/>
+    </w:pPr>
+    <w:rPr>
+      <w:sz w:val="20"/>
+      <w:szCs w:val="20"/>
+    </w:rPr>
+  </w:style>
+  <w:style w:type="character" w:customStyle="1" w:styleId="FootnoteTextChar">
+    <w:name w:val="Footnote Text Char"/>
+    <w:basedOn w:val="DefaultParagraphFont"/>
+    <w:link w:val="FootnoteText"/>
+    <w:uiPriority w:val="99"/>
+    <w:semiHidden/>
+    <w:rsid w:val="009F2F1C"/>
+    <w:rPr>
+      <w:sz w:val="20"/>
+      <w:szCs w:val="20"/>
+    </w:rPr>
+  </w:style>
+  <w:style w:type="character" w:styleId="FootnoteReference">
+    <w:name w:val="footnote reference"/>
+    <w:basedOn w:val="DefaultParagraphFont"/>
+    <w:uiPriority w:val="99"/>
+    <w:semiHidden/>
+    <w:unhideWhenUsed/>
+    <w:rsid w:val="009F2F1C"/>
+    <w:rPr>
+      <w:vertAlign w:val="superscript"/>
+    </w:rPr>
+  </w:style>
 </w:styles>
 </file>
 
@@ -2755,4 +4147,16 @@
     </a:ext>
   </a:extLst>
 </a:theme>
+</file>
+
+<file path=customXml/item1.xml><?xml version="1.0" encoding="utf-8"?>
+<b:Sources xmlns:b="http://schemas.openxmlformats.org/officeDocument/2006/bibliography" xmlns="http://schemas.openxmlformats.org/officeDocument/2006/bibliography" SelectedStyle="\APASixthEditionOfficeOnline.xsl" StyleName="APA" Version="6"/>
+</file>
+
+<file path=customXml/itemProps1.xml><?xml version="1.0" encoding="utf-8"?>
+<ds:datastoreItem xmlns:ds="http://schemas.openxmlformats.org/officeDocument/2006/customXml" ds:itemID="{EE204693-AAA9-48FE-8121-DC8B52D179D9}">
+  <ds:schemaRefs>
+    <ds:schemaRef ds:uri="http://schemas.openxmlformats.org/officeDocument/2006/bibliography"/>
+  </ds:schemaRefs>
+</ds:datastoreItem>
 </file>
</xml_diff>